<commit_message>
Registrarse hecho tablas hechas
</commit_message>
<xml_diff>
--- a/Proyecto #2 - Programación II.docx
+++ b/Proyecto #2 - Programación II.docx
@@ -1,6 +1,6 @@
 
 <file path=word/document.xml><?xml version="1.0" encoding="utf-8"?>
-<w:document xmlns:wpc="http://schemas.microsoft.com/office/word/2010/wordprocessingCanvas" xmlns:cx="http://schemas.microsoft.com/office/drawing/2014/chartex" xmlns:cx1="http://schemas.microsoft.com/office/drawing/2015/9/8/chartex" xmlns:cx2="http://schemas.microsoft.com/office/drawing/2015/10/21/chartex" xmlns:cx3="http://schemas.microsoft.com/office/drawing/2016/5/9/chartex" xmlns:cx4="http://schemas.microsoft.com/office/drawing/2016/5/10/chartex" xmlns:cx5="http://schemas.microsoft.com/office/drawing/2016/5/11/chartex" xmlns:cx6="http://schemas.microsoft.com/office/drawing/2016/5/12/chartex" xmlns:cx7="http://schemas.microsoft.com/office/drawing/2016/5/13/chartex" xmlns:cx8="http://schemas.microsoft.com/office/drawing/2016/5/14/chartex" xmlns:mc="http://schemas.openxmlformats.org/markup-compatibility/2006" xmlns:aink="http://schemas.microsoft.com/office/drawing/2016/ink" xmlns:am3d="http://schemas.microsoft.com/office/drawing/2017/model3d" xmlns:o="urn:schemas-microsoft-com:office:office" xmlns:r="http://schemas.openxmlformats.org/officeDocument/2006/relationships" xmlns:m="http://schemas.openxmlformats.org/officeDocument/2006/math" xmlns:v="urn:schemas-microsoft-com:vml" xmlns:wp14="http://schemas.microsoft.com/office/word/2010/wordprocessingDrawing" xmlns:wp="http://schemas.openxmlformats.org/drawingml/2006/wordprocessingDrawing" xmlns:w10="urn:schemas-microsoft-com:office:word" xmlns:w="http://schemas.openxmlformats.org/wordprocessingml/2006/main" xmlns:w14="http://schemas.microsoft.com/office/word/2010/wordml" xmlns:w15="http://schemas.microsoft.com/office/word/2012/wordml" xmlns:w16cid="http://schemas.microsoft.com/office/word/2016/wordml/cid" xmlns:w16se="http://schemas.microsoft.com/office/word/2015/wordml/symex" xmlns:wpg="http://schemas.microsoft.com/office/word/2010/wordprocessingGroup" xmlns:wpi="http://schemas.microsoft.com/office/word/2010/wordprocessingInk" xmlns:wne="http://schemas.microsoft.com/office/word/2006/wordml" xmlns:wps="http://schemas.microsoft.com/office/word/2010/wordprocessingShape" mc:Ignorable="w14 w15 w16se w16cid wp14">
+<w:document xmlns:wpc="http://schemas.microsoft.com/office/word/2010/wordprocessingCanvas" xmlns:mc="http://schemas.openxmlformats.org/markup-compatibility/2006" xmlns:o="urn:schemas-microsoft-com:office:office" xmlns:r="http://schemas.openxmlformats.org/officeDocument/2006/relationships" xmlns:m="http://schemas.openxmlformats.org/officeDocument/2006/math" xmlns:v="urn:schemas-microsoft-com:vml" xmlns:wp14="http://schemas.microsoft.com/office/word/2010/wordprocessingDrawing" xmlns:wp="http://schemas.openxmlformats.org/drawingml/2006/wordprocessingDrawing" xmlns:w10="urn:schemas-microsoft-com:office:word" xmlns:w="http://schemas.openxmlformats.org/wordprocessingml/2006/main" xmlns:w14="http://schemas.microsoft.com/office/word/2010/wordml" xmlns:w15="http://schemas.microsoft.com/office/word/2012/wordml" xmlns:wpg="http://schemas.microsoft.com/office/word/2010/wordprocessingGroup" xmlns:wpi="http://schemas.microsoft.com/office/word/2010/wordprocessingInk" xmlns:wne="http://schemas.microsoft.com/office/word/2006/wordml" xmlns:wps="http://schemas.microsoft.com/office/word/2010/wordprocessingShape" mc:Ignorable="w14 w15 wp14">
   <w:body>
     <w:p>
       <w:pPr>
@@ -262,29 +262,34 @@
         <w:spacing w:after="0"/>
         <w:jc w:val="both"/>
         <w:rPr>
-          <w:lang w:val="es-MX"/>
-        </w:rPr>
-      </w:pPr>
-      <w:r>
-        <w:rPr>
+          <w:highlight w:val="yellow"/>
+          <w:lang w:val="es-MX"/>
+        </w:rPr>
+      </w:pPr>
+      <w:r>
+        <w:rPr>
+          <w:highlight w:val="yellow"/>
           <w:lang w:val="es-MX"/>
         </w:rPr>
         <w:t>El proyecto debe es</w:t>
       </w:r>
       <w:r>
         <w:rPr>
+          <w:highlight w:val="yellow"/>
           <w:lang w:val="es-MX"/>
         </w:rPr>
         <w:t>tar en un repositorio en GitHub</w:t>
       </w:r>
       <w:r>
         <w:rPr>
+          <w:highlight w:val="yellow"/>
           <w:lang w:val="es-MX"/>
         </w:rPr>
         <w:t xml:space="preserve"> y debe estar </w:t>
       </w:r>
       <w:r>
         <w:rPr>
+          <w:highlight w:val="yellow"/>
           <w:lang w:val="es-MX"/>
         </w:rPr>
         <w:t>compartido con el docente, esto debe ser desde que inician el proyecto.</w:t>
@@ -307,7 +312,20 @@
         <w:rPr>
           <w:lang w:val="es-MX"/>
         </w:rPr>
-        <w:t>El proyecto debe tener una clara programación por capas.</w:t>
+        <w:t xml:space="preserve">El proyecto debe tener una clara programación por </w:t>
+      </w:r>
+      <w:r>
+        <w:rPr>
+          <w:highlight w:val="yellow"/>
+          <w:lang w:val="es-MX"/>
+        </w:rPr>
+        <w:t>capas</w:t>
+      </w:r>
+      <w:r>
+        <w:rPr>
+          <w:lang w:val="es-MX"/>
+        </w:rPr>
+        <w:t>.</w:t>
       </w:r>
     </w:p>
     <w:p>
@@ -327,7 +345,33 @@
         <w:rPr>
           <w:lang w:val="es-MX"/>
         </w:rPr>
-        <w:t>El proyecto debe utilizar y tener representado el concepto de herencia de programación orientada a objetos.</w:t>
+        <w:t xml:space="preserve">El proyecto debe utilizar y tener representado el concepto de </w:t>
+      </w:r>
+      <w:r>
+        <w:rPr>
+          <w:highlight w:val="yellow"/>
+          <w:lang w:val="es-MX"/>
+        </w:rPr>
+        <w:t>herencia</w:t>
+      </w:r>
+      <w:r>
+        <w:rPr>
+          <w:lang w:val="es-MX"/>
+        </w:rPr>
+        <w:t xml:space="preserve"> de </w:t>
+      </w:r>
+      <w:r>
+        <w:rPr>
+          <w:highlight w:val="yellow"/>
+          <w:lang w:val="es-MX"/>
+        </w:rPr>
+        <w:t>programación</w:t>
+      </w:r>
+      <w:r>
+        <w:rPr>
+          <w:lang w:val="es-MX"/>
+        </w:rPr>
+        <w:t xml:space="preserve"> orientada a objetos.</w:t>
       </w:r>
     </w:p>
     <w:p>
@@ -345,9 +389,16 @@
       </w:pPr>
       <w:r>
         <w:rPr>
-          <w:lang w:val="es-MX"/>
-        </w:rPr>
-        <w:t>Cuando se habla de crear un mantenimiento significa que el usuario puede crear, leer, modificar y eliminar datos. Se le conoce con el nombre de CRUD por sus siglas en inglés.</w:t>
+          <w:highlight w:val="yellow"/>
+          <w:lang w:val="es-MX"/>
+        </w:rPr>
+        <w:t>Cuando se habla de crear un mantenimiento significa que el usuario puede crear, leer, modificar y eliminar datos. Se le conoce con el nombre de CRUD por sus siglas en inglés</w:t>
+      </w:r>
+      <w:r>
+        <w:rPr>
+          <w:lang w:val="es-MX"/>
+        </w:rPr>
+        <w:t>.</w:t>
       </w:r>
     </w:p>
     <w:p>
@@ -360,14 +411,35 @@
         <w:spacing w:after="0"/>
         <w:jc w:val="both"/>
         <w:rPr>
-          <w:lang w:val="es-MX"/>
-        </w:rPr>
-      </w:pPr>
-      <w:r>
-        <w:rPr>
-          <w:lang w:val="es-MX"/>
-        </w:rPr>
-        <w:t>El proyecto debe utilizar obligatoriamente base de datos, utilizando PostgreSQL.</w:t>
+          <w:highlight w:val="yellow"/>
+          <w:lang w:val="es-MX"/>
+        </w:rPr>
+      </w:pPr>
+      <w:r>
+        <w:rPr>
+          <w:lang w:val="es-MX"/>
+        </w:rPr>
+        <w:t xml:space="preserve">El proyecto debe utilizar obligatoriamente base </w:t>
+      </w:r>
+      <w:r>
+        <w:rPr>
+          <w:highlight w:val="yellow"/>
+          <w:lang w:val="es-MX"/>
+        </w:rPr>
+        <w:t>de datos</w:t>
+      </w:r>
+      <w:r>
+        <w:rPr>
+          <w:lang w:val="es-MX"/>
+        </w:rPr>
+        <w:t xml:space="preserve">, utilizando </w:t>
+      </w:r>
+      <w:r>
+        <w:rPr>
+          <w:highlight w:val="yellow"/>
+          <w:lang w:val="es-MX"/>
+        </w:rPr>
+        <w:t>PostgreSQL.</w:t>
       </w:r>
     </w:p>
     <w:p>
@@ -401,6 +473,7 @@
       </w:pPr>
       <w:r>
         <w:rPr>
+          <w:highlight w:val="yellow"/>
           <w:lang w:val="es-MX"/>
         </w:rPr>
         <w:t>https://drive.google.com/drive/folders/1rohrOMCdT4OpvauTgy0-dAKQuv8ECWyz?usp=sharing</w:t>
@@ -435,6 +508,7 @@
       <w:r>
         <w:rPr>
           <w:b/>
+          <w:highlight w:val="yellow"/>
           <w:lang w:val="es-MX"/>
         </w:rPr>
         <w:t>A</w:t>
@@ -442,6 +516,7 @@
       <w:r>
         <w:rPr>
           <w:b/>
+          <w:highlight w:val="yellow"/>
           <w:lang w:val="es-MX"/>
         </w:rPr>
         <w:t>dministrador</w:t>
@@ -508,7 +583,14 @@
         <w:rPr>
           <w:lang w:val="es-MX"/>
         </w:rPr>
-        <w:t xml:space="preserve"> debe estar registrado el usuario y la contraseña del administrador.</w:t>
+        <w:t xml:space="preserve"> debe estar registrado el </w:t>
+      </w:r>
+      <w:r>
+        <w:rPr>
+          <w:highlight w:val="yellow"/>
+          <w:lang w:val="es-MX"/>
+        </w:rPr>
+        <w:t>usuario y la contraseña del administrador.</w:t>
       </w:r>
     </w:p>
     <w:p>
@@ -528,7 +610,33 @@
         <w:rPr>
           <w:lang w:val="es-MX"/>
         </w:rPr>
-        <w:t>En la interfaz gráfica se debe encriptar la contraseña.</w:t>
+        <w:t xml:space="preserve">En la interfaz gráfica se debe </w:t>
+      </w:r>
+      <w:r>
+        <w:rPr>
+          <w:highlight w:val="yellow"/>
+          <w:lang w:val="es-MX"/>
+        </w:rPr>
+        <w:t>encriptar</w:t>
+      </w:r>
+      <w:r>
+        <w:rPr>
+          <w:lang w:val="es-MX"/>
+        </w:rPr>
+        <w:t xml:space="preserve"> la </w:t>
+      </w:r>
+      <w:r>
+        <w:rPr>
+          <w:highlight w:val="yellow"/>
+          <w:lang w:val="es-MX"/>
+        </w:rPr>
+        <w:t>contraseña</w:t>
+      </w:r>
+      <w:r>
+        <w:rPr>
+          <w:lang w:val="es-MX"/>
+        </w:rPr>
+        <w:t>.</w:t>
       </w:r>
     </w:p>
     <w:p>
@@ -548,7 +656,33 @@
         <w:rPr>
           <w:lang w:val="es-MX"/>
         </w:rPr>
-        <w:t>En la base de datos la contraseña debe estar encriptada.</w:t>
+        <w:t xml:space="preserve">En la base de datos la </w:t>
+      </w:r>
+      <w:r>
+        <w:rPr>
+          <w:highlight w:val="yellow"/>
+          <w:lang w:val="es-MX"/>
+        </w:rPr>
+        <w:t>contraseña</w:t>
+      </w:r>
+      <w:r>
+        <w:rPr>
+          <w:lang w:val="es-MX"/>
+        </w:rPr>
+        <w:t xml:space="preserve"> debe estar </w:t>
+      </w:r>
+      <w:r>
+        <w:rPr>
+          <w:highlight w:val="yellow"/>
+          <w:lang w:val="es-MX"/>
+        </w:rPr>
+        <w:t>encriptada</w:t>
+      </w:r>
+      <w:r>
+        <w:rPr>
+          <w:lang w:val="es-MX"/>
+        </w:rPr>
+        <w:t>.</w:t>
       </w:r>
     </w:p>
     <w:p>
@@ -568,7 +702,20 @@
         <w:rPr>
           <w:lang w:val="es-MX"/>
         </w:rPr>
-        <w:t>Toda la información de la sección del administrador solo puede ser vista por él, es decir, un usuario no puede acceder a ninguna parte de dicha sección.</w:t>
+        <w:t xml:space="preserve">Toda la información de la sección del administrador solo </w:t>
+      </w:r>
+      <w:r>
+        <w:rPr>
+          <w:highlight w:val="yellow"/>
+          <w:lang w:val="es-MX"/>
+        </w:rPr>
+        <w:t>puede ser vista por él</w:t>
+      </w:r>
+      <w:r>
+        <w:rPr>
+          <w:lang w:val="es-MX"/>
+        </w:rPr>
+        <w:t>, es decir, un usuario no puede acceder a ninguna parte de dicha sección.</w:t>
       </w:r>
     </w:p>
     <w:p>
@@ -588,7 +735,33 @@
         <w:rPr>
           <w:lang w:val="es-MX"/>
         </w:rPr>
-        <w:t>El sistema debe permitir cerrar sesión.</w:t>
+        <w:t xml:space="preserve">El sistema debe permitir </w:t>
+      </w:r>
+      <w:r>
+        <w:rPr>
+          <w:highlight w:val="yellow"/>
+          <w:lang w:val="es-MX"/>
+        </w:rPr>
+        <w:t>cerrar</w:t>
+      </w:r>
+      <w:r>
+        <w:rPr>
+          <w:lang w:val="es-MX"/>
+        </w:rPr>
+        <w:t xml:space="preserve"> </w:t>
+      </w:r>
+      <w:r>
+        <w:rPr>
+          <w:highlight w:val="yellow"/>
+          <w:lang w:val="es-MX"/>
+        </w:rPr>
+        <w:t>sesión</w:t>
+      </w:r>
+      <w:r>
+        <w:rPr>
+          <w:lang w:val="es-MX"/>
+        </w:rPr>
+        <w:t>.</w:t>
       </w:r>
     </w:p>
     <w:p>
@@ -614,7 +787,15 @@
           <w:b/>
           <w:lang w:val="es-MX"/>
         </w:rPr>
-        <w:t>CRUD Vehículos</w:t>
+        <w:t xml:space="preserve">CRUD </w:t>
+      </w:r>
+      <w:r>
+        <w:rPr>
+          <w:b/>
+          <w:highlight w:val="yellow"/>
+          <w:lang w:val="es-MX"/>
+        </w:rPr>
+        <w:t>Vehículos</w:t>
       </w:r>
     </w:p>
     <w:p>
@@ -655,7 +836,20 @@
         <w:rPr>
           <w:lang w:val="es-MX"/>
         </w:rPr>
-        <w:t>la siguiente información:</w:t>
+        <w:t xml:space="preserve">la siguiente </w:t>
+      </w:r>
+      <w:r>
+        <w:rPr>
+          <w:highlight w:val="yellow"/>
+          <w:lang w:val="es-MX"/>
+        </w:rPr>
+        <w:t>información</w:t>
+      </w:r>
+      <w:r>
+        <w:rPr>
+          <w:lang w:val="es-MX"/>
+        </w:rPr>
+        <w:t>:</w:t>
       </w:r>
     </w:p>
     <w:p>
@@ -1162,7 +1356,15 @@
           <w:b/>
           <w:lang w:val="es-MX"/>
         </w:rPr>
-        <w:t>CRUD Marcas</w:t>
+        <w:t xml:space="preserve">CRUD </w:t>
+      </w:r>
+      <w:r>
+        <w:rPr>
+          <w:b/>
+          <w:highlight w:val="yellow"/>
+          <w:lang w:val="es-MX"/>
+        </w:rPr>
+        <w:t>Marcas</w:t>
       </w:r>
     </w:p>
     <w:p>
@@ -1191,7 +1393,33 @@
         <w:rPr>
           <w:lang w:val="es-MX"/>
         </w:rPr>
-        <w:t>Las marcas deben aparecer en orden alfabético.</w:t>
+        <w:t xml:space="preserve">Las marcas deben aparecer en </w:t>
+      </w:r>
+      <w:r>
+        <w:rPr>
+          <w:highlight w:val="yellow"/>
+          <w:lang w:val="es-MX"/>
+        </w:rPr>
+        <w:t>orden</w:t>
+      </w:r>
+      <w:r>
+        <w:rPr>
+          <w:lang w:val="es-MX"/>
+        </w:rPr>
+        <w:t xml:space="preserve"> </w:t>
+      </w:r>
+      <w:r>
+        <w:rPr>
+          <w:highlight w:val="yellow"/>
+          <w:lang w:val="es-MX"/>
+        </w:rPr>
+        <w:t>alfabético</w:t>
+      </w:r>
+      <w:r>
+        <w:rPr>
+          <w:lang w:val="es-MX"/>
+        </w:rPr>
+        <w:t>.</w:t>
       </w:r>
     </w:p>
     <w:p>
@@ -1211,7 +1439,33 @@
         <w:rPr>
           <w:lang w:val="es-MX"/>
         </w:rPr>
-        <w:t>Para las marcas se debe registrar en la base de datos la siguiente información:</w:t>
+        <w:t xml:space="preserve">Para las marcas se debe registrar en la base de datos la </w:t>
+      </w:r>
+      <w:r>
+        <w:rPr>
+          <w:highlight w:val="yellow"/>
+          <w:lang w:val="es-MX"/>
+        </w:rPr>
+        <w:t>siguiente</w:t>
+      </w:r>
+      <w:r>
+        <w:rPr>
+          <w:lang w:val="es-MX"/>
+        </w:rPr>
+        <w:t xml:space="preserve"> </w:t>
+      </w:r>
+      <w:r>
+        <w:rPr>
+          <w:highlight w:val="yellow"/>
+          <w:lang w:val="es-MX"/>
+        </w:rPr>
+        <w:t>información</w:t>
+      </w:r>
+      <w:r>
+        <w:rPr>
+          <w:lang w:val="es-MX"/>
+        </w:rPr>
+        <w:t>:</w:t>
       </w:r>
     </w:p>
     <w:p>
@@ -1398,7 +1652,15 @@
           <w:b/>
           <w:lang w:val="es-MX"/>
         </w:rPr>
-        <w:t>CRUD Modelo</w:t>
+        <w:t xml:space="preserve">CRUD </w:t>
+      </w:r>
+      <w:r>
+        <w:rPr>
+          <w:b/>
+          <w:highlight w:val="yellow"/>
+          <w:lang w:val="es-MX"/>
+        </w:rPr>
+        <w:t>Modelo</w:t>
       </w:r>
     </w:p>
     <w:p>
@@ -1427,7 +1689,33 @@
         <w:rPr>
           <w:lang w:val="es-MX"/>
         </w:rPr>
-        <w:t>Los modelos deben aparecer en orden alfabético.</w:t>
+        <w:t xml:space="preserve">Los modelos deben aparecer en </w:t>
+      </w:r>
+      <w:r>
+        <w:rPr>
+          <w:highlight w:val="yellow"/>
+          <w:lang w:val="es-MX"/>
+        </w:rPr>
+        <w:t>orden</w:t>
+      </w:r>
+      <w:r>
+        <w:rPr>
+          <w:lang w:val="es-MX"/>
+        </w:rPr>
+        <w:t xml:space="preserve"> </w:t>
+      </w:r>
+      <w:r>
+        <w:rPr>
+          <w:highlight w:val="yellow"/>
+          <w:lang w:val="es-MX"/>
+        </w:rPr>
+        <w:t>alfabético</w:t>
+      </w:r>
+      <w:r>
+        <w:rPr>
+          <w:lang w:val="es-MX"/>
+        </w:rPr>
+        <w:t>.</w:t>
       </w:r>
     </w:p>
     <w:p>
@@ -1447,7 +1735,20 @@
         <w:rPr>
           <w:lang w:val="es-MX"/>
         </w:rPr>
-        <w:t>Para los modelos se debe registrar en la base de datos la siguiente información:</w:t>
+        <w:t xml:space="preserve">Para los modelos se debe registrar en la base de datos la siguiente </w:t>
+      </w:r>
+      <w:r>
+        <w:rPr>
+          <w:highlight w:val="yellow"/>
+          <w:lang w:val="es-MX"/>
+        </w:rPr>
+        <w:t>información</w:t>
+      </w:r>
+      <w:r>
+        <w:rPr>
+          <w:lang w:val="es-MX"/>
+        </w:rPr>
+        <w:t>:</w:t>
       </w:r>
     </w:p>
     <w:p>
@@ -1645,12 +1946,14 @@
               </w:rPr>
               <w:t xml:space="preserve">, </w:t>
             </w:r>
+            <w:proofErr w:type="spellStart"/>
             <w:r>
               <w:rPr>
                 <w:lang w:val="es-MX"/>
               </w:rPr>
               <w:t>Sentra</w:t>
             </w:r>
+            <w:proofErr w:type="spellEnd"/>
             <w:r>
               <w:rPr>
                 <w:lang w:val="es-MX"/>
@@ -1684,7 +1987,15 @@
           <w:b/>
           <w:lang w:val="es-MX"/>
         </w:rPr>
-        <w:t>CRUD Estilo</w:t>
+        <w:t xml:space="preserve">CRUD </w:t>
+      </w:r>
+      <w:r>
+        <w:rPr>
+          <w:b/>
+          <w:highlight w:val="yellow"/>
+          <w:lang w:val="es-MX"/>
+        </w:rPr>
+        <w:t>Estilo</w:t>
       </w:r>
     </w:p>
     <w:p>
@@ -1713,7 +2024,20 @@
         <w:rPr>
           <w:lang w:val="es-MX"/>
         </w:rPr>
-        <w:t>Los estilos deben aparecer en orden alfabético.</w:t>
+        <w:t xml:space="preserve">Los estilos deben aparecer en orden </w:t>
+      </w:r>
+      <w:r>
+        <w:rPr>
+          <w:highlight w:val="yellow"/>
+          <w:lang w:val="es-MX"/>
+        </w:rPr>
+        <w:t>alfabético</w:t>
+      </w:r>
+      <w:r>
+        <w:rPr>
+          <w:lang w:val="es-MX"/>
+        </w:rPr>
+        <w:t>.</w:t>
       </w:r>
     </w:p>
     <w:p>
@@ -1733,7 +2057,20 @@
         <w:rPr>
           <w:lang w:val="es-MX"/>
         </w:rPr>
-        <w:t>Para los estilos se debe registrar en la base de datos la siguiente información:</w:t>
+        <w:t xml:space="preserve">Para los estilos se debe registrar en la base de datos la siguiente </w:t>
+      </w:r>
+      <w:r>
+        <w:rPr>
+          <w:highlight w:val="yellow"/>
+          <w:lang w:val="es-MX"/>
+        </w:rPr>
+        <w:t>información</w:t>
+      </w:r>
+      <w:r>
+        <w:rPr>
+          <w:lang w:val="es-MX"/>
+        </w:rPr>
+        <w:t>:</w:t>
       </w:r>
     </w:p>
     <w:p>
@@ -1891,7 +2228,21 @@
               <w:rPr>
                 <w:lang w:val="es-MX"/>
               </w:rPr>
-              <w:t xml:space="preserve">Nombre del estilo (Sedan, Hatchback, </w:t>
+              <w:t xml:space="preserve">Nombre del estilo (Sedan, </w:t>
+            </w:r>
+            <w:proofErr w:type="spellStart"/>
+            <w:r>
+              <w:rPr>
+                <w:lang w:val="es-MX"/>
+              </w:rPr>
+              <w:t>Hatchback</w:t>
+            </w:r>
+            <w:proofErr w:type="spellEnd"/>
+            <w:r>
+              <w:rPr>
+                <w:lang w:val="es-MX"/>
+              </w:rPr>
+              <w:t xml:space="preserve">, </w:t>
             </w:r>
             <w:proofErr w:type="spellStart"/>
             <w:r>
@@ -1934,7 +2285,15 @@
           <w:b/>
           <w:lang w:val="es-MX"/>
         </w:rPr>
-        <w:t>CRUD Oficina</w:t>
+        <w:t xml:space="preserve">CRUD </w:t>
+      </w:r>
+      <w:r>
+        <w:rPr>
+          <w:b/>
+          <w:highlight w:val="yellow"/>
+          <w:lang w:val="es-MX"/>
+        </w:rPr>
+        <w:t>Oficina</w:t>
       </w:r>
     </w:p>
     <w:p>
@@ -1963,7 +2322,20 @@
         <w:rPr>
           <w:lang w:val="es-MX"/>
         </w:rPr>
-        <w:t>Las oficinas deben aparecer en orden alfabético.</w:t>
+        <w:t xml:space="preserve">Las oficinas deben aparecer en orden </w:t>
+      </w:r>
+      <w:r>
+        <w:rPr>
+          <w:highlight w:val="yellow"/>
+          <w:lang w:val="es-MX"/>
+        </w:rPr>
+        <w:t>alfabético</w:t>
+      </w:r>
+      <w:r>
+        <w:rPr>
+          <w:lang w:val="es-MX"/>
+        </w:rPr>
+        <w:t>.</w:t>
       </w:r>
     </w:p>
     <w:p>
@@ -1983,7 +2355,20 @@
         <w:rPr>
           <w:lang w:val="es-MX"/>
         </w:rPr>
-        <w:t>Para las oficinas se debe registrar en la base de datos la siguiente información:</w:t>
+        <w:t xml:space="preserve">Para las oficinas se debe registrar en la base de datos la siguiente </w:t>
+      </w:r>
+      <w:r>
+        <w:rPr>
+          <w:highlight w:val="yellow"/>
+          <w:lang w:val="es-MX"/>
+        </w:rPr>
+        <w:t>información</w:t>
+      </w:r>
+      <w:r>
+        <w:rPr>
+          <w:lang w:val="es-MX"/>
+        </w:rPr>
+        <w:t>:</w:t>
       </w:r>
     </w:p>
     <w:p>
@@ -2251,6 +2636,7 @@
       </w:r>
       <w:r>
         <w:rPr>
+          <w:highlight w:val="yellow"/>
           <w:lang w:val="es-MX"/>
         </w:rPr>
         <w:t>PDF</w:t>
@@ -2292,38 +2678,151 @@
         <w:spacing w:after="0"/>
         <w:jc w:val="both"/>
         <w:rPr>
-          <w:lang w:val="es-MX"/>
-        </w:rPr>
-      </w:pPr>
-      <w:r>
-        <w:rPr>
-          <w:lang w:val="es-MX"/>
-        </w:rPr>
-        <w:t xml:space="preserve">Imprimir los vehículos </w:t>
-      </w:r>
-      <w:r>
-        <w:rPr>
-          <w:lang w:val="es-MX"/>
-        </w:rPr>
-        <w:t xml:space="preserve">alquilados en </w:t>
-      </w:r>
-      <w:r>
-        <w:rPr>
-          <w:lang w:val="es-MX"/>
-        </w:rPr>
-        <w:t>un rango de fecha.</w:t>
-      </w:r>
-      <w:r>
-        <w:rPr>
-          <w:lang w:val="es-MX"/>
-        </w:rPr>
-        <w:t xml:space="preserve"> Se debe escoger la fecha de inicio y la fecha fin.</w:t>
-      </w:r>
-      <w:r>
-        <w:rPr>
-          <w:lang w:val="es-MX"/>
-        </w:rPr>
-        <w:t xml:space="preserve"> La información que se muestra es: placa, cédula del usuario, nombre del usuario, fecha de alquiler y fecha de devolución.</w:t>
+          <w:highlight w:val="yellow"/>
+          <w:lang w:val="es-MX"/>
+        </w:rPr>
+      </w:pPr>
+      <w:r>
+        <w:rPr>
+          <w:lang w:val="es-MX"/>
+        </w:rPr>
+        <w:t xml:space="preserve">Imprimir los </w:t>
+      </w:r>
+      <w:r>
+        <w:rPr>
+          <w:highlight w:val="yellow"/>
+          <w:lang w:val="es-MX"/>
+        </w:rPr>
+        <w:t>vehículos</w:t>
+      </w:r>
+      <w:r>
+        <w:rPr>
+          <w:lang w:val="es-MX"/>
+        </w:rPr>
+        <w:t xml:space="preserve"> </w:t>
+      </w:r>
+      <w:r>
+        <w:rPr>
+          <w:highlight w:val="yellow"/>
+          <w:lang w:val="es-MX"/>
+        </w:rPr>
+        <w:t>alquilados</w:t>
+      </w:r>
+      <w:r>
+        <w:rPr>
+          <w:lang w:val="es-MX"/>
+        </w:rPr>
+        <w:t xml:space="preserve"> en </w:t>
+      </w:r>
+      <w:r>
+        <w:rPr>
+          <w:lang w:val="es-MX"/>
+        </w:rPr>
+        <w:t xml:space="preserve">un </w:t>
+      </w:r>
+      <w:r>
+        <w:rPr>
+          <w:highlight w:val="yellow"/>
+          <w:lang w:val="es-MX"/>
+        </w:rPr>
+        <w:t>rango</w:t>
+      </w:r>
+      <w:r>
+        <w:rPr>
+          <w:lang w:val="es-MX"/>
+        </w:rPr>
+        <w:t xml:space="preserve"> de </w:t>
+      </w:r>
+      <w:r>
+        <w:rPr>
+          <w:highlight w:val="yellow"/>
+          <w:lang w:val="es-MX"/>
+        </w:rPr>
+        <w:t>fecha</w:t>
+      </w:r>
+      <w:r>
+        <w:rPr>
+          <w:lang w:val="es-MX"/>
+        </w:rPr>
+        <w:t>.</w:t>
+      </w:r>
+      <w:r>
+        <w:rPr>
+          <w:lang w:val="es-MX"/>
+        </w:rPr>
+        <w:t xml:space="preserve"> Se debe escoger la </w:t>
+      </w:r>
+      <w:r>
+        <w:rPr>
+          <w:highlight w:val="yellow"/>
+          <w:lang w:val="es-MX"/>
+        </w:rPr>
+        <w:t>fecha</w:t>
+      </w:r>
+      <w:r>
+        <w:rPr>
+          <w:lang w:val="es-MX"/>
+        </w:rPr>
+        <w:t xml:space="preserve"> de </w:t>
+      </w:r>
+      <w:r>
+        <w:rPr>
+          <w:highlight w:val="yellow"/>
+          <w:lang w:val="es-MX"/>
+        </w:rPr>
+        <w:t>inicio</w:t>
+      </w:r>
+      <w:r>
+        <w:rPr>
+          <w:lang w:val="es-MX"/>
+        </w:rPr>
+        <w:t xml:space="preserve"> y la fecha </w:t>
+      </w:r>
+      <w:r>
+        <w:rPr>
+          <w:highlight w:val="yellow"/>
+          <w:lang w:val="es-MX"/>
+        </w:rPr>
+        <w:t>fin.</w:t>
+      </w:r>
+      <w:r>
+        <w:rPr>
+          <w:lang w:val="es-MX"/>
+        </w:rPr>
+        <w:t xml:space="preserve"> La </w:t>
+      </w:r>
+      <w:r>
+        <w:rPr>
+          <w:highlight w:val="yellow"/>
+          <w:lang w:val="es-MX"/>
+        </w:rPr>
+        <w:t>información</w:t>
+      </w:r>
+      <w:r>
+        <w:rPr>
+          <w:lang w:val="es-MX"/>
+        </w:rPr>
+        <w:t xml:space="preserve"> que se muestra </w:t>
+      </w:r>
+      <w:r>
+        <w:rPr>
+          <w:highlight w:val="yellow"/>
+          <w:lang w:val="es-MX"/>
+        </w:rPr>
+        <w:t>es</w:t>
+      </w:r>
+      <w:r>
+        <w:rPr>
+          <w:lang w:val="es-MX"/>
+        </w:rPr>
+        <w:t xml:space="preserve">: </w:t>
+      </w:r>
+      <w:r>
+        <w:rPr>
+          <w:highlight w:val="yellow"/>
+          <w:lang w:val="es-MX"/>
+        </w:rPr>
+        <w:t>placa, cédula del usuario, nombre del usuario, fecha de alquiler y fecha de devolución.</w:t>
       </w:r>
     </w:p>
     <w:p>
@@ -2336,6 +2835,7 @@
         <w:spacing w:after="0"/>
         <w:jc w:val="both"/>
         <w:rPr>
+          <w:highlight w:val="yellow"/>
           <w:lang w:val="es-MX"/>
         </w:rPr>
       </w:pPr>
@@ -2344,25 +2844,117 @@
           <w:lang w:val="es-MX"/>
         </w:rPr>
         <w:lastRenderedPageBreak/>
-        <w:t>Imprimir los vehículos registrados de acuerdo con el</w:t>
-      </w:r>
-      <w:r>
-        <w:rPr>
-          <w:lang w:val="es-MX"/>
-        </w:rPr>
-        <w:t xml:space="preserve"> estado. Se debe escoger entre </w:t>
-      </w:r>
-      <w:r>
-        <w:rPr>
-          <w:lang w:val="es-MX"/>
-        </w:rPr>
-        <w:t>disponible u ocupado.</w:t>
-      </w:r>
-      <w:r>
-        <w:rPr>
-          <w:lang w:val="es-MX"/>
-        </w:rPr>
-        <w:t xml:space="preserve"> La información que se muestra es: placa, marca, modelo y estilo.</w:t>
+        <w:t xml:space="preserve">Imprimir los </w:t>
+      </w:r>
+      <w:r>
+        <w:rPr>
+          <w:highlight w:val="yellow"/>
+          <w:lang w:val="es-MX"/>
+        </w:rPr>
+        <w:t>vehículos</w:t>
+      </w:r>
+      <w:r>
+        <w:rPr>
+          <w:lang w:val="es-MX"/>
+        </w:rPr>
+        <w:t xml:space="preserve"> </w:t>
+      </w:r>
+      <w:r>
+        <w:rPr>
+          <w:highlight w:val="yellow"/>
+          <w:lang w:val="es-MX"/>
+        </w:rPr>
+        <w:t>registrados</w:t>
+      </w:r>
+      <w:r>
+        <w:rPr>
+          <w:lang w:val="es-MX"/>
+        </w:rPr>
+        <w:t xml:space="preserve"> de acuerdo con el</w:t>
+      </w:r>
+      <w:r>
+        <w:rPr>
+          <w:lang w:val="es-MX"/>
+        </w:rPr>
+        <w:t xml:space="preserve"> </w:t>
+      </w:r>
+      <w:r>
+        <w:rPr>
+          <w:highlight w:val="yellow"/>
+          <w:lang w:val="es-MX"/>
+        </w:rPr>
+        <w:t>estado</w:t>
+      </w:r>
+      <w:r>
+        <w:rPr>
+          <w:lang w:val="es-MX"/>
+        </w:rPr>
+        <w:t xml:space="preserve">. Se debe escoger entre </w:t>
+      </w:r>
+      <w:r>
+        <w:rPr>
+          <w:highlight w:val="yellow"/>
+          <w:lang w:val="es-MX"/>
+        </w:rPr>
+        <w:t>disponible</w:t>
+      </w:r>
+      <w:r>
+        <w:rPr>
+          <w:lang w:val="es-MX"/>
+        </w:rPr>
+        <w:t xml:space="preserve"> u </w:t>
+      </w:r>
+      <w:r>
+        <w:rPr>
+          <w:highlight w:val="yellow"/>
+          <w:lang w:val="es-MX"/>
+        </w:rPr>
+        <w:t>ocupado</w:t>
+      </w:r>
+      <w:r>
+        <w:rPr>
+          <w:lang w:val="es-MX"/>
+        </w:rPr>
+        <w:t>.</w:t>
+      </w:r>
+      <w:r>
+        <w:rPr>
+          <w:lang w:val="es-MX"/>
+        </w:rPr>
+        <w:t xml:space="preserve"> La </w:t>
+      </w:r>
+      <w:r>
+        <w:rPr>
+          <w:highlight w:val="yellow"/>
+          <w:lang w:val="es-MX"/>
+        </w:rPr>
+        <w:t>información</w:t>
+      </w:r>
+      <w:r>
+        <w:rPr>
+          <w:lang w:val="es-MX"/>
+        </w:rPr>
+        <w:t xml:space="preserve"> que se muestra </w:t>
+      </w:r>
+      <w:r>
+        <w:rPr>
+          <w:highlight w:val="yellow"/>
+          <w:lang w:val="es-MX"/>
+        </w:rPr>
+        <w:t>es:</w:t>
+      </w:r>
+      <w:r>
+        <w:rPr>
+          <w:lang w:val="es-MX"/>
+        </w:rPr>
+        <w:t xml:space="preserve"> </w:t>
+      </w:r>
+      <w:r>
+        <w:rPr>
+          <w:highlight w:val="yellow"/>
+          <w:lang w:val="es-MX"/>
+        </w:rPr>
+        <w:t>placa, marca, modelo y estilo.</w:t>
       </w:r>
     </w:p>
     <w:p>
@@ -2382,7 +2974,85 @@
         <w:rPr>
           <w:lang w:val="es-MX"/>
         </w:rPr>
-        <w:t>Imprimir toda la información del usuario, además de toda la información del vehículo asociado a ese usuario, siempre y cuando el estado sea ocupado.</w:t>
+        <w:t xml:space="preserve">Imprimir toda la </w:t>
+      </w:r>
+      <w:r>
+        <w:rPr>
+          <w:highlight w:val="yellow"/>
+          <w:lang w:val="es-MX"/>
+        </w:rPr>
+        <w:t>información</w:t>
+      </w:r>
+      <w:r>
+        <w:rPr>
+          <w:lang w:val="es-MX"/>
+        </w:rPr>
+        <w:t xml:space="preserve"> del </w:t>
+      </w:r>
+      <w:r>
+        <w:rPr>
+          <w:highlight w:val="yellow"/>
+          <w:lang w:val="es-MX"/>
+        </w:rPr>
+        <w:t>usuario</w:t>
+      </w:r>
+      <w:r>
+        <w:rPr>
+          <w:lang w:val="es-MX"/>
+        </w:rPr>
+        <w:t xml:space="preserve">, además de toda la </w:t>
+      </w:r>
+      <w:r>
+        <w:rPr>
+          <w:highlight w:val="yellow"/>
+          <w:lang w:val="es-MX"/>
+        </w:rPr>
+        <w:t>información</w:t>
+      </w:r>
+      <w:r>
+        <w:rPr>
+          <w:lang w:val="es-MX"/>
+        </w:rPr>
+        <w:t xml:space="preserve"> del </w:t>
+      </w:r>
+      <w:r>
+        <w:rPr>
+          <w:highlight w:val="yellow"/>
+          <w:lang w:val="es-MX"/>
+        </w:rPr>
+        <w:t>vehículo</w:t>
+      </w:r>
+      <w:r>
+        <w:rPr>
+          <w:lang w:val="es-MX"/>
+        </w:rPr>
+        <w:t xml:space="preserve"> asociado a ese </w:t>
+      </w:r>
+      <w:r>
+        <w:rPr>
+          <w:highlight w:val="yellow"/>
+          <w:lang w:val="es-MX"/>
+        </w:rPr>
+        <w:t>usuario</w:t>
+      </w:r>
+      <w:r>
+        <w:rPr>
+          <w:lang w:val="es-MX"/>
+        </w:rPr>
+        <w:t xml:space="preserve">, siempre y cuando el estado sea </w:t>
+      </w:r>
+      <w:r>
+        <w:rPr>
+          <w:highlight w:val="yellow"/>
+          <w:lang w:val="es-MX"/>
+        </w:rPr>
+        <w:t>ocupado</w:t>
+      </w:r>
+      <w:r>
+        <w:rPr>
+          <w:lang w:val="es-MX"/>
+        </w:rPr>
+        <w:t>.</w:t>
       </w:r>
     </w:p>
     <w:p>
@@ -2423,7 +3093,15 @@
           <w:b/>
           <w:lang w:val="es-MX"/>
         </w:rPr>
-        <w:t>Sección del Usuario</w:t>
+        <w:t xml:space="preserve">Sección del </w:t>
+      </w:r>
+      <w:r>
+        <w:rPr>
+          <w:b/>
+          <w:highlight w:val="yellow"/>
+          <w:lang w:val="es-MX"/>
+        </w:rPr>
+        <w:t>Usuario</w:t>
       </w:r>
     </w:p>
     <w:p>
@@ -2482,11 +3160,13 @@
         <w:spacing w:after="0"/>
         <w:jc w:val="both"/>
         <w:rPr>
-          <w:lang w:val="es-MX"/>
-        </w:rPr>
-      </w:pPr>
-      <w:r>
-        <w:rPr>
+          <w:highlight w:val="yellow"/>
+          <w:lang w:val="es-MX"/>
+        </w:rPr>
+      </w:pPr>
+      <w:r>
+        <w:rPr>
+          <w:highlight w:val="yellow"/>
           <w:lang w:val="es-MX"/>
         </w:rPr>
         <w:t>Los usuarios se deben registrar al sistema.</w:t>
@@ -2874,6 +3554,7 @@
       <w:proofErr w:type="spellStart"/>
       <w:r>
         <w:rPr>
+          <w:highlight w:val="yellow"/>
           <w:lang w:val="es-MX"/>
         </w:rPr>
         <w:t>loguearse</w:t>
@@ -2881,9 +3562,16 @@
       <w:proofErr w:type="spellEnd"/>
       <w:r>
         <w:rPr>
-          <w:lang w:val="es-MX"/>
-        </w:rPr>
-        <w:t xml:space="preserve"> en el sistema.</w:t>
+          <w:highlight w:val="yellow"/>
+          <w:lang w:val="es-MX"/>
+        </w:rPr>
+        <w:t xml:space="preserve"> e</w:t>
+      </w:r>
+      <w:r>
+        <w:rPr>
+          <w:lang w:val="es-MX"/>
+        </w:rPr>
+        <w:t>n el sistema.</w:t>
       </w:r>
     </w:p>
     <w:p>
@@ -2896,14 +3584,22 @@
         <w:spacing w:after="0"/>
         <w:jc w:val="both"/>
         <w:rPr>
-          <w:lang w:val="es-MX"/>
-        </w:rPr>
-      </w:pPr>
-      <w:r>
-        <w:rPr>
-          <w:lang w:val="es-MX"/>
-        </w:rPr>
-        <w:t>En la interfaz gráfica se debe encriptar la contraseña.</w:t>
+          <w:highlight w:val="yellow"/>
+          <w:lang w:val="es-MX"/>
+        </w:rPr>
+      </w:pPr>
+      <w:r>
+        <w:rPr>
+          <w:lang w:val="es-MX"/>
+        </w:rPr>
+        <w:t xml:space="preserve">En la interfaz gráfica se debe </w:t>
+      </w:r>
+      <w:r>
+        <w:rPr>
+          <w:highlight w:val="yellow"/>
+          <w:lang w:val="es-MX"/>
+        </w:rPr>
+        <w:t>encriptar la contraseña.</w:t>
       </w:r>
     </w:p>
     <w:p>
@@ -2921,9 +3617,16 @@
       </w:pPr>
       <w:r>
         <w:rPr>
-          <w:lang w:val="es-MX"/>
-        </w:rPr>
-        <w:t>En la base de datos la contraseña debe estar encriptada.</w:t>
+          <w:highlight w:val="yellow"/>
+          <w:lang w:val="es-MX"/>
+        </w:rPr>
+        <w:t>En la base de datos la contraseña debe estar encriptada</w:t>
+      </w:r>
+      <w:r>
+        <w:rPr>
+          <w:lang w:val="es-MX"/>
+        </w:rPr>
+        <w:t>.</w:t>
       </w:r>
     </w:p>
     <w:p>
@@ -2936,14 +3639,22 @@
         <w:spacing w:after="0"/>
         <w:jc w:val="both"/>
         <w:rPr>
-          <w:lang w:val="es-MX"/>
-        </w:rPr>
-      </w:pPr>
-      <w:r>
-        <w:rPr>
-          <w:lang w:val="es-MX"/>
-        </w:rPr>
-        <w:t>Tanto el administrador como los usuarios deben estar en una única tabla de la base de datos.</w:t>
+          <w:highlight w:val="yellow"/>
+          <w:lang w:val="es-MX"/>
+        </w:rPr>
+      </w:pPr>
+      <w:r>
+        <w:rPr>
+          <w:lang w:val="es-MX"/>
+        </w:rPr>
+        <w:t xml:space="preserve">Tanto el administrador como los usuarios deben estar en una única tabla de </w:t>
+      </w:r>
+      <w:r>
+        <w:rPr>
+          <w:highlight w:val="yellow"/>
+          <w:lang w:val="es-MX"/>
+        </w:rPr>
+        <w:t>la base de datos.</w:t>
       </w:r>
     </w:p>
     <w:p>
@@ -2969,7 +3680,15 @@
           <w:b/>
           <w:lang w:val="es-MX"/>
         </w:rPr>
-        <w:t>Renta de un vehículo</w:t>
+        <w:t xml:space="preserve">Renta de un </w:t>
+      </w:r>
+      <w:r>
+        <w:rPr>
+          <w:b/>
+          <w:highlight w:val="yellow"/>
+          <w:lang w:val="es-MX"/>
+        </w:rPr>
+        <w:t>vehículo</w:t>
       </w:r>
     </w:p>
     <w:p>
@@ -2991,14 +3710,22 @@
         <w:spacing w:after="0"/>
         <w:jc w:val="both"/>
         <w:rPr>
-          <w:lang w:val="es-MX"/>
-        </w:rPr>
-      </w:pPr>
-      <w:r>
-        <w:rPr>
-          <w:lang w:val="es-MX"/>
-        </w:rPr>
-        <w:t>El usuario debe seleccionar el vehículo de su preferencia.</w:t>
+          <w:highlight w:val="yellow"/>
+          <w:lang w:val="es-MX"/>
+        </w:rPr>
+      </w:pPr>
+      <w:r>
+        <w:rPr>
+          <w:lang w:val="es-MX"/>
+        </w:rPr>
+        <w:t xml:space="preserve">El usuario debe seleccionar el </w:t>
+      </w:r>
+      <w:r>
+        <w:rPr>
+          <w:highlight w:val="yellow"/>
+          <w:lang w:val="es-MX"/>
+        </w:rPr>
+        <w:t>vehículo de su preferencia.</w:t>
       </w:r>
     </w:p>
     <w:p>
@@ -3016,6 +3743,7 @@
       </w:pPr>
       <w:r>
         <w:rPr>
+          <w:highlight w:val="yellow"/>
           <w:lang w:val="es-MX"/>
         </w:rPr>
         <w:t>Luego, el usuario selecciona la oficina, la fecha y la hora de donde va a retirar el vehículo, además indica la oficina, la fecha y hora correspondiente a la devolución del mismo.</w:t>
@@ -3036,6 +3764,7 @@
       </w:pPr>
       <w:r>
         <w:rPr>
+          <w:highlight w:val="yellow"/>
           <w:lang w:val="es-MX"/>
         </w:rPr>
         <w:t xml:space="preserve">El siguiente paso es adicionar artículos (son opcionales) tales como: GPS con un valor de $9 diarios, </w:t>
@@ -3043,6 +3772,7 @@
       <w:proofErr w:type="spellStart"/>
       <w:r>
         <w:rPr>
+          <w:highlight w:val="yellow"/>
           <w:lang w:val="es-MX"/>
         </w:rPr>
         <w:t>Booster</w:t>
@@ -3050,9 +3780,16 @@
       <w:proofErr w:type="spellEnd"/>
       <w:r>
         <w:rPr>
-          <w:lang w:val="es-MX"/>
-        </w:rPr>
-        <w:t xml:space="preserve"> con un valor de $11 diarios y silla de bebé con un valor de $3 diarios.</w:t>
+          <w:highlight w:val="yellow"/>
+          <w:lang w:val="es-MX"/>
+        </w:rPr>
+        <w:t xml:space="preserve"> con un valor de $11 diarios y silla de bebé con un valor de $3 diarios</w:t>
+      </w:r>
+      <w:r>
+        <w:rPr>
+          <w:lang w:val="es-MX"/>
+        </w:rPr>
+        <w:t>.</w:t>
       </w:r>
     </w:p>
     <w:p>
@@ -3072,7 +3809,59 @@
         <w:rPr>
           <w:lang w:val="es-MX"/>
         </w:rPr>
-        <w:t>Se debe mostrar en pantalla el monto total a pagar por el alquiler del vehículo.</w:t>
+        <w:t xml:space="preserve">Se debe mostrar en pantalla el monto </w:t>
+      </w:r>
+      <w:r>
+        <w:rPr>
+          <w:highlight w:val="yellow"/>
+          <w:lang w:val="es-MX"/>
+        </w:rPr>
+        <w:t>total</w:t>
+      </w:r>
+      <w:r>
+        <w:rPr>
+          <w:lang w:val="es-MX"/>
+        </w:rPr>
+        <w:t xml:space="preserve"> a </w:t>
+      </w:r>
+      <w:r>
+        <w:rPr>
+          <w:highlight w:val="yellow"/>
+          <w:lang w:val="es-MX"/>
+        </w:rPr>
+        <w:t>pagar</w:t>
+      </w:r>
+      <w:r>
+        <w:rPr>
+          <w:lang w:val="es-MX"/>
+        </w:rPr>
+        <w:t xml:space="preserve"> por el </w:t>
+      </w:r>
+      <w:r>
+        <w:rPr>
+          <w:highlight w:val="yellow"/>
+          <w:lang w:val="es-MX"/>
+        </w:rPr>
+        <w:t>alquiler</w:t>
+      </w:r>
+      <w:r>
+        <w:rPr>
+          <w:lang w:val="es-MX"/>
+        </w:rPr>
+        <w:t xml:space="preserve"> del </w:t>
+      </w:r>
+      <w:r>
+        <w:rPr>
+          <w:highlight w:val="yellow"/>
+          <w:lang w:val="es-MX"/>
+        </w:rPr>
+        <w:t>vehículo</w:t>
+      </w:r>
+      <w:r>
+        <w:rPr>
+          <w:lang w:val="es-MX"/>
+        </w:rPr>
+        <w:t>.</w:t>
       </w:r>
     </w:p>
     <w:p>
@@ -3085,14 +3874,35 @@
         <w:spacing w:after="0"/>
         <w:jc w:val="both"/>
         <w:rPr>
-          <w:lang w:val="es-MX"/>
-        </w:rPr>
-      </w:pPr>
-      <w:r>
-        <w:rPr>
-          <w:lang w:val="es-MX"/>
-        </w:rPr>
-        <w:t>Los siguientes pasos no los realiza el usuario, sino que ocurren una vez que el usuario realiza el alquiler del vehículo:</w:t>
+          <w:highlight w:val="yellow"/>
+          <w:lang w:val="es-MX"/>
+        </w:rPr>
+      </w:pPr>
+      <w:r>
+        <w:rPr>
+          <w:lang w:val="es-MX"/>
+        </w:rPr>
+        <w:t xml:space="preserve">Los siguientes pasos no los realiza el usuario, </w:t>
+      </w:r>
+      <w:r>
+        <w:rPr>
+          <w:highlight w:val="yellow"/>
+          <w:lang w:val="es-MX"/>
+        </w:rPr>
+        <w:t>sino que ocurren una vez que el usuario</w:t>
+      </w:r>
+      <w:r>
+        <w:rPr>
+          <w:lang w:val="es-MX"/>
+        </w:rPr>
+        <w:t xml:space="preserve"> </w:t>
+      </w:r>
+      <w:r>
+        <w:rPr>
+          <w:highlight w:val="yellow"/>
+          <w:lang w:val="es-MX"/>
+        </w:rPr>
+        <w:t>realiza el alquiler del vehículo:</w:t>
       </w:r>
     </w:p>
     <w:p>
@@ -3110,9 +3920,16 @@
       </w:pPr>
       <w:r>
         <w:rPr>
-          <w:lang w:val="es-MX"/>
-        </w:rPr>
-        <w:t>Debe haber un registro en la base de datos de todos los alquileres de vehículos. Los datos que se deben almacenar son: placa del vehículo, cédula del usuario, nombre del usuario, oficina de retiro, oficina de devolución, fecha y hora de retiro, fecha y hora de devolución, precio final del alquiler (contempla el precio diario del vehículo de acuerdo con la cantidad de días que lo renta, además si incluye artículos adicionales los cuales también s</w:t>
+          <w:highlight w:val="yellow"/>
+          <w:lang w:val="es-MX"/>
+        </w:rPr>
+        <w:t>Debe haber un registro en la base de datos de todos los alquileres de vehículos</w:t>
+      </w:r>
+      <w:r>
+        <w:rPr>
+          <w:lang w:val="es-MX"/>
+        </w:rPr>
+        <w:t>. Los datos que se deben almacenar son: placa del vehículo, cédula del usuario, nombre del usuario, oficina de retiro, oficina de devolución, fecha y hora de retiro, fecha y hora de devolución, precio final del alquiler (contempla el precio diario del vehículo de acuerdo con la cantidad de días que lo renta, además si incluye artículos adicionales los cuales también s</w:t>
       </w:r>
       <w:r>
         <w:rPr>
@@ -3148,15 +3965,23 @@
       </w:pPr>
       <w:r>
         <w:rPr>
+          <w:highlight w:val="yellow"/>
           <w:lang w:val="es-MX"/>
         </w:rPr>
         <w:t xml:space="preserve">Cuando un vehículo es rentado, </w:t>
       </w:r>
       <w:r>
         <w:rPr>
-          <w:lang w:val="es-MX"/>
-        </w:rPr>
-        <w:t>en el registro del vehículo debe cambiar el estado ha</w:t>
+          <w:highlight w:val="yellow"/>
+          <w:lang w:val="es-MX"/>
+        </w:rPr>
+        <w:t>en el registro del vehículo debe cambiar</w:t>
+      </w:r>
+      <w:r>
+        <w:rPr>
+          <w:lang w:val="es-MX"/>
+        </w:rPr>
+        <w:t xml:space="preserve"> el estado ha</w:t>
       </w:r>
       <w:r>
         <w:rPr>
@@ -3228,6 +4053,7 @@
       <w:r>
         <w:rPr>
           <w:b/>
+          <w:highlight w:val="yellow"/>
           <w:lang w:val="es-MX"/>
         </w:rPr>
         <w:t>Búsqueda de vehículo</w:t>
@@ -3252,6 +4078,7 @@
         <w:spacing w:after="0"/>
         <w:jc w:val="both"/>
         <w:rPr>
+          <w:highlight w:val="yellow"/>
           <w:lang w:val="es-MX"/>
         </w:rPr>
       </w:pPr>
@@ -3265,13 +4092,14 @@
         <w:rPr>
           <w:lang w:val="es-MX"/>
         </w:rPr>
-        <w:t>rentar un vehículo puede realizar una búsqueda de acuerdo con los siguientes filtros: p</w:t>
-      </w:r>
-      <w:r>
-        <w:rPr>
-          <w:lang w:val="es-MX"/>
-        </w:rPr>
-        <w:t>or marca, modelo, estilo, transmisión, año o precio.</w:t>
+        <w:t>rentar un vehículo puede realizar una búsqueda de acuerdo con los siguientes filtros</w:t>
+      </w:r>
+      <w:r>
+        <w:rPr>
+          <w:highlight w:val="yellow"/>
+          <w:lang w:val="es-MX"/>
+        </w:rPr>
+        <w:t>: por marca, modelo, estilo, transmisión, año o precio.</w:t>
       </w:r>
     </w:p>
     <w:p>
@@ -3291,7 +4119,20 @@
         <w:rPr>
           <w:lang w:val="es-MX"/>
         </w:rPr>
-        <w:t xml:space="preserve">Esta búsqueda debe ser por medio de una consulta a la base de datos. </w:t>
+        <w:t xml:space="preserve">Esta búsqueda debe ser por medio de </w:t>
+      </w:r>
+      <w:r>
+        <w:rPr>
+          <w:highlight w:val="yellow"/>
+          <w:lang w:val="es-MX"/>
+        </w:rPr>
+        <w:t>una consulta a la base de datos.</w:t>
+      </w:r>
+      <w:r>
+        <w:rPr>
+          <w:lang w:val="es-MX"/>
+        </w:rPr>
+        <w:t xml:space="preserve"> </w:t>
       </w:r>
       <w:r>
         <w:rPr>
@@ -3317,7 +4158,14 @@
         <w:rPr>
           <w:lang w:val="es-MX"/>
         </w:rPr>
-        <w:t>El sistema debe mostrar los vehículos que se adapten a los filtros. En caso de no seleccionar ningún filtro se deben mostrar todos.</w:t>
+        <w:t xml:space="preserve">El sistema debe mostrar los vehículos que se adapten a los filtros. En caso de no seleccionar ningún filtro se </w:t>
+      </w:r>
+      <w:r>
+        <w:rPr>
+          <w:highlight w:val="yellow"/>
+          <w:lang w:val="es-MX"/>
+        </w:rPr>
+        <w:t>deben mostrar todos.</w:t>
       </w:r>
     </w:p>
     <w:p>
@@ -3330,11 +4178,13 @@
         <w:spacing w:after="0"/>
         <w:jc w:val="both"/>
         <w:rPr>
-          <w:lang w:val="es-MX"/>
-        </w:rPr>
-      </w:pPr>
-      <w:r>
-        <w:rPr>
+          <w:highlight w:val="yellow"/>
+          <w:lang w:val="es-MX"/>
+        </w:rPr>
+      </w:pPr>
+      <w:r>
+        <w:rPr>
+          <w:highlight w:val="yellow"/>
           <w:lang w:val="es-MX"/>
         </w:rPr>
         <w:t>La información que se muestra es toda la que se registra en el mantenimiento de vehículos.</w:t>
@@ -3397,9 +4247,18 @@
         </w:rPr>
       </w:pPr>
       <w:r>
-        <w:t xml:space="preserve">Se deberá documentar cada uno de los métodos desarrollados para obtener la solución del sistema. A esto se le conoce como documentación interna y se hace mediante comentarios dentro del código </w:t>
-      </w:r>
-      <w:r>
+        <w:t>Se deberá documentar cada uno de los métodos desarrollados para obtener la solución del sistema. A esto se le conoce como documentación i</w:t>
+      </w:r>
+      <w:r>
+        <w:rPr>
+          <w:highlight w:val="yellow"/>
+        </w:rPr>
+        <w:t xml:space="preserve">nterna y se hace mediante comentarios dentro del código </w:t>
+      </w:r>
+      <w:r>
+        <w:rPr>
+          <w:highlight w:val="yellow"/>
+        </w:rPr>
         <w:t>Java</w:t>
       </w:r>
       <w:r>
@@ -3417,11 +4276,18 @@
         <w:jc w:val="both"/>
         <w:rPr>
           <w:b/>
-          <w:lang w:val="es-MX"/>
-        </w:rPr>
-      </w:pPr>
-      <w:r>
-        <w:t>La documentación interna, debe ser redactada en inglés.</w:t>
+          <w:highlight w:val="red"/>
+          <w:lang w:val="es-MX"/>
+        </w:rPr>
+      </w:pPr>
+      <w:r>
+        <w:t xml:space="preserve">La documentación interna, </w:t>
+      </w:r>
+      <w:r>
+        <w:rPr>
+          <w:highlight w:val="red"/>
+        </w:rPr>
+        <w:t>debe ser redactada en inglés.</w:t>
       </w:r>
     </w:p>
     <w:p>
@@ -3481,11 +4347,13 @@
         <w:spacing w:after="0"/>
         <w:jc w:val="both"/>
         <w:rPr>
-          <w:lang w:val="es-MX"/>
-        </w:rPr>
-      </w:pPr>
-      <w:r>
-        <w:rPr>
+          <w:highlight w:val="yellow"/>
+          <w:lang w:val="es-MX"/>
+        </w:rPr>
+      </w:pPr>
+      <w:r>
+        <w:rPr>
+          <w:highlight w:val="yellow"/>
           <w:lang w:val="es-MX"/>
         </w:rPr>
         <w:t>Portada formal.</w:t>
@@ -3501,11 +4369,13 @@
         <w:spacing w:after="0"/>
         <w:jc w:val="both"/>
         <w:rPr>
-          <w:lang w:val="es-MX"/>
-        </w:rPr>
-      </w:pPr>
-      <w:r>
-        <w:rPr>
+          <w:highlight w:val="yellow"/>
+          <w:lang w:val="es-MX"/>
+        </w:rPr>
+      </w:pPr>
+      <w:r>
+        <w:rPr>
+          <w:highlight w:val="yellow"/>
           <w:lang w:val="es-MX"/>
         </w:rPr>
         <w:t>Descripción detallada de la solución de cada sección del proyecto.</w:t>
@@ -3521,14 +4391,22 @@
         <w:spacing w:after="0"/>
         <w:jc w:val="both"/>
         <w:rPr>
-          <w:lang w:val="es-MX"/>
-        </w:rPr>
-      </w:pPr>
-      <w:r>
-        <w:rPr>
-          <w:lang w:val="es-MX"/>
-        </w:rPr>
-        <w:t>Toda la documentación debe ser redactada en inglés.</w:t>
+          <w:highlight w:val="red"/>
+          <w:lang w:val="es-MX"/>
+        </w:rPr>
+      </w:pPr>
+      <w:r>
+        <w:rPr>
+          <w:lang w:val="es-MX"/>
+        </w:rPr>
+        <w:t xml:space="preserve">Toda la documentación </w:t>
+      </w:r>
+      <w:r>
+        <w:rPr>
+          <w:highlight w:val="red"/>
+          <w:lang w:val="es-MX"/>
+        </w:rPr>
+        <w:t>debe ser redactada en inglés.</w:t>
       </w:r>
     </w:p>
     <w:p>
@@ -3568,14 +4446,22 @@
         <w:spacing w:after="0"/>
         <w:jc w:val="both"/>
         <w:rPr>
-          <w:lang w:val="es-MX"/>
-        </w:rPr>
-      </w:pPr>
-      <w:r>
-        <w:rPr>
-          <w:lang w:val="es-MX"/>
-        </w:rPr>
-        <w:t>El proyecto será desarrollado por un máximo de 2 personas.</w:t>
+          <w:highlight w:val="yellow"/>
+          <w:lang w:val="es-MX"/>
+        </w:rPr>
+      </w:pPr>
+      <w:r>
+        <w:rPr>
+          <w:lang w:val="es-MX"/>
+        </w:rPr>
+        <w:t xml:space="preserve">El proyecto será desarrollado por un máximo </w:t>
+      </w:r>
+      <w:r>
+        <w:rPr>
+          <w:highlight w:val="yellow"/>
+          <w:lang w:val="es-MX"/>
+        </w:rPr>
+        <w:t>de 2 personas.</w:t>
       </w:r>
     </w:p>
     <w:p>
@@ -3588,6 +4474,7 @@
         <w:spacing w:after="0"/>
         <w:jc w:val="both"/>
         <w:rPr>
+          <w:highlight w:val="yellow"/>
           <w:lang w:val="es-MX"/>
         </w:rPr>
       </w:pPr>
@@ -3607,7 +4494,13 @@
         <w:rPr>
           <w:lang w:val="es-MX"/>
         </w:rPr>
-        <w:t xml:space="preserve"> utilizando </w:t>
+        <w:t xml:space="preserve"> </w:t>
+      </w:r>
+      <w:r>
+        <w:rPr>
+          <w:lang w:val="es-MX"/>
+        </w:rPr>
+        <w:t xml:space="preserve">utilizando </w:t>
       </w:r>
       <w:proofErr w:type="spellStart"/>
       <w:r>
@@ -3619,6 +4512,7 @@
       <w:proofErr w:type="spellEnd"/>
       <w:r>
         <w:rPr>
+          <w:highlight w:val="yellow"/>
           <w:lang w:val="es-MX"/>
         </w:rPr>
         <w:t>.</w:t>
@@ -3634,14 +4528,22 @@
         <w:spacing w:after="0"/>
         <w:jc w:val="both"/>
         <w:rPr>
-          <w:lang w:val="es-MX"/>
-        </w:rPr>
-      </w:pPr>
-      <w:r>
-        <w:rPr>
-          <w:lang w:val="es-MX"/>
-        </w:rPr>
-        <w:t>El proyecto es estrictamente con interfaz gráfica.</w:t>
+          <w:highlight w:val="yellow"/>
+          <w:lang w:val="es-MX"/>
+        </w:rPr>
+      </w:pPr>
+      <w:r>
+        <w:rPr>
+          <w:lang w:val="es-MX"/>
+        </w:rPr>
+        <w:t xml:space="preserve">El proyecto es estrictamente con </w:t>
+      </w:r>
+      <w:r>
+        <w:rPr>
+          <w:highlight w:val="yellow"/>
+          <w:lang w:val="es-MX"/>
+        </w:rPr>
+        <w:t>interfaz gráfica.</w:t>
       </w:r>
     </w:p>
     <w:p>
@@ -3681,19 +4583,34 @@
         <w:rPr>
           <w:lang w:val="es-MX"/>
         </w:rPr>
-        <w:t>El proyecto tiene un valor de 2</w:t>
-      </w:r>
-      <w:r>
-        <w:rPr>
+        <w:t xml:space="preserve">El proyecto tiene un </w:t>
+      </w:r>
+      <w:r>
+        <w:rPr>
+          <w:highlight w:val="yellow"/>
+          <w:lang w:val="es-MX"/>
+        </w:rPr>
+        <w:t>valor de 2</w:t>
+      </w:r>
+      <w:r>
+        <w:rPr>
+          <w:highlight w:val="yellow"/>
           <w:lang w:val="es-MX"/>
         </w:rPr>
         <w:t>5</w:t>
       </w:r>
       <w:r>
         <w:rPr>
-          <w:lang w:val="es-MX"/>
-        </w:rPr>
-        <w:t>% del curso de Programación</w:t>
+          <w:highlight w:val="yellow"/>
+          <w:lang w:val="es-MX"/>
+        </w:rPr>
+        <w:t>% del curso</w:t>
+      </w:r>
+      <w:r>
+        <w:rPr>
+          <w:lang w:val="es-MX"/>
+        </w:rPr>
+        <w:t xml:space="preserve"> de Programación</w:t>
       </w:r>
       <w:r>
         <w:rPr>
@@ -3730,6 +4647,7 @@
         <w:spacing w:after="0"/>
         <w:jc w:val="both"/>
         <w:rPr>
+          <w:highlight w:val="yellow"/>
           <w:lang w:val="es-MX"/>
         </w:rPr>
       </w:pPr>
@@ -3747,36 +4665,42 @@
       </w:r>
       <w:r>
         <w:rPr>
+          <w:highlight w:val="yellow"/>
           <w:lang w:val="es-MX"/>
         </w:rPr>
         <w:t>14</w:t>
       </w:r>
       <w:r>
         <w:rPr>
+          <w:highlight w:val="yellow"/>
           <w:lang w:val="es-MX"/>
         </w:rPr>
         <w:t xml:space="preserve"> de </w:t>
       </w:r>
       <w:r>
         <w:rPr>
+          <w:highlight w:val="yellow"/>
           <w:lang w:val="es-MX"/>
         </w:rPr>
         <w:t>diciembre</w:t>
       </w:r>
       <w:r>
         <w:rPr>
+          <w:highlight w:val="yellow"/>
           <w:lang w:val="es-MX"/>
         </w:rPr>
         <w:t xml:space="preserve"> a las </w:t>
       </w:r>
       <w:r>
         <w:rPr>
+          <w:highlight w:val="yellow"/>
           <w:lang w:val="es-MX"/>
         </w:rPr>
         <w:t>12</w:t>
       </w:r>
       <w:r>
         <w:rPr>
+          <w:highlight w:val="yellow"/>
           <w:lang w:val="es-MX"/>
         </w:rPr>
         <w:t>:00 PM.</w:t>
@@ -3912,19 +4836,43 @@
         <w:rPr>
           <w:lang w:val="es-MX"/>
         </w:rPr>
-        <w:t>En el proyecto se debe trabajar con definición de Clases, Funciones, Retornos, Listas, Archivos, Menús, Fecha y Hora</w:t>
-      </w:r>
-      <w:r>
-        <w:rPr>
+        <w:t xml:space="preserve">En el proyecto </w:t>
+      </w:r>
+      <w:r>
+        <w:rPr>
+          <w:highlight w:val="yellow"/>
+          <w:lang w:val="es-MX"/>
+        </w:rPr>
+        <w:t>se debe trabajar con definición de Clases, Funciones, Retornos</w:t>
+      </w:r>
+      <w:bookmarkStart w:id="0" w:name="_GoBack"/>
+      <w:bookmarkEnd w:id="0"/>
+      <w:r>
+        <w:rPr>
+          <w:highlight w:val="yellow"/>
+          <w:lang w:val="es-MX"/>
+        </w:rPr>
+        <w:t>, Listas, Archivos, Menús, Fecha y Hora</w:t>
+      </w:r>
+      <w:r>
+        <w:rPr>
+          <w:highlight w:val="yellow"/>
           <w:lang w:val="es-MX"/>
         </w:rPr>
         <w:t>, Arreglos, Matrices, Interfaz gráfica</w:t>
       </w:r>
       <w:r>
         <w:rPr>
-          <w:lang w:val="es-MX"/>
-        </w:rPr>
-        <w:t>; y demás aspectos que consideren nece</w:t>
+          <w:highlight w:val="yellow"/>
+          <w:lang w:val="es-MX"/>
+        </w:rPr>
+        <w:t>; y demás</w:t>
+      </w:r>
+      <w:r>
+        <w:rPr>
+          <w:lang w:val="es-MX"/>
+        </w:rPr>
+        <w:t xml:space="preserve"> aspectos que consideren nece</w:t>
       </w:r>
       <w:r>
         <w:rPr>
@@ -3956,7 +4904,6 @@
           <w:b/>
           <w:lang w:val="es-MX"/>
         </w:rPr>
-        <w:lastRenderedPageBreak/>
         <w:t>Evaluación del proyecto</w:t>
       </w:r>
     </w:p>
@@ -5527,27 +6474,7 @@
                 <w:szCs w:val="24"/>
                 <w:lang w:val="es-CR" w:eastAsia="es-CR"/>
               </w:rPr>
-              <w:t xml:space="preserve">En </w:t>
-            </w:r>
-            <w:proofErr w:type="gramStart"/>
-            <w:r>
-              <w:rPr>
-                <w:rFonts w:ascii="Times New Roman" w:eastAsia="Times New Roman" w:hAnsi="Times New Roman" w:cs="Times New Roman"/>
-                <w:sz w:val="24"/>
-                <w:szCs w:val="24"/>
-                <w:lang w:val="es-CR" w:eastAsia="es-CR"/>
-              </w:rPr>
-              <w:t>la BD</w:t>
-            </w:r>
-            <w:proofErr w:type="gramEnd"/>
-            <w:r>
-              <w:rPr>
-                <w:rFonts w:ascii="Times New Roman" w:eastAsia="Times New Roman" w:hAnsi="Times New Roman" w:cs="Times New Roman"/>
-                <w:sz w:val="24"/>
-                <w:szCs w:val="24"/>
-                <w:lang w:val="es-CR" w:eastAsia="es-CR"/>
-              </w:rPr>
-              <w:t xml:space="preserve"> se encripta la contraseña</w:t>
+              <w:t>En la BD se encripta la contraseña</w:t>
             </w:r>
           </w:p>
         </w:tc>
@@ -8404,8 +9331,6 @@
             </w:r>
           </w:p>
         </w:tc>
-        <w:bookmarkStart w:id="0" w:name="_GoBack"/>
-        <w:bookmarkEnd w:id="0"/>
       </w:tr>
       <w:tr>
         <w:trPr>
@@ -8617,25 +9542,14 @@
                 <w:lang w:val="es-CR" w:eastAsia="es-CR"/>
               </w:rPr>
             </w:pPr>
-            <w:proofErr w:type="gramStart"/>
-            <w:r>
-              <w:rPr>
-                <w:rFonts w:ascii="Times New Roman" w:eastAsia="Times New Roman" w:hAnsi="Times New Roman" w:cs="Times New Roman"/>
-                <w:sz w:val="24"/>
-                <w:szCs w:val="24"/>
-                <w:lang w:val="es-CR" w:eastAsia="es-CR"/>
-              </w:rPr>
-              <w:t>Monto total a pagar</w:t>
-            </w:r>
-            <w:proofErr w:type="gramEnd"/>
-            <w:r>
-              <w:rPr>
-                <w:rFonts w:ascii="Times New Roman" w:eastAsia="Times New Roman" w:hAnsi="Times New Roman" w:cs="Times New Roman"/>
-                <w:sz w:val="24"/>
-                <w:szCs w:val="24"/>
-                <w:lang w:val="es-CR" w:eastAsia="es-CR"/>
-              </w:rPr>
-              <w:t xml:space="preserve"> por alquiler</w:t>
+            <w:r>
+              <w:rPr>
+                <w:rFonts w:ascii="Times New Roman" w:eastAsia="Times New Roman" w:hAnsi="Times New Roman" w:cs="Times New Roman"/>
+                <w:sz w:val="24"/>
+                <w:szCs w:val="24"/>
+                <w:lang w:val="es-CR" w:eastAsia="es-CR"/>
+              </w:rPr>
+              <w:t>Monto total a pagar por alquiler</w:t>
             </w:r>
           </w:p>
         </w:tc>
@@ -8816,27 +9730,7 @@
                 <w:szCs w:val="24"/>
                 <w:lang w:val="es-CR" w:eastAsia="es-CR"/>
               </w:rPr>
-              <w:t xml:space="preserve">Registro en </w:t>
-            </w:r>
-            <w:proofErr w:type="gramStart"/>
-            <w:r>
-              <w:rPr>
-                <w:rFonts w:ascii="Times New Roman" w:eastAsia="Times New Roman" w:hAnsi="Times New Roman" w:cs="Times New Roman"/>
-                <w:sz w:val="24"/>
-                <w:szCs w:val="24"/>
-                <w:lang w:val="es-CR" w:eastAsia="es-CR"/>
-              </w:rPr>
-              <w:t>la BD</w:t>
-            </w:r>
-            <w:proofErr w:type="gramEnd"/>
-            <w:r>
-              <w:rPr>
-                <w:rFonts w:ascii="Times New Roman" w:eastAsia="Times New Roman" w:hAnsi="Times New Roman" w:cs="Times New Roman"/>
-                <w:sz w:val="24"/>
-                <w:szCs w:val="24"/>
-                <w:lang w:val="es-CR" w:eastAsia="es-CR"/>
-              </w:rPr>
-              <w:t xml:space="preserve"> del alquiler</w:t>
+              <w:t>Registro en la BD del alquiler</w:t>
             </w:r>
           </w:p>
         </w:tc>
@@ -9920,19 +10814,8 @@
                 <w:szCs w:val="24"/>
                 <w:lang w:val="es-CR" w:eastAsia="es-CR"/>
               </w:rPr>
-              <w:t xml:space="preserve">Existen todas las tablas en </w:t>
-            </w:r>
-            <w:proofErr w:type="gramStart"/>
-            <w:r>
-              <w:rPr>
-                <w:rFonts w:ascii="Times New Roman" w:eastAsia="Times New Roman" w:hAnsi="Times New Roman" w:cs="Times New Roman"/>
-                <w:sz w:val="24"/>
-                <w:szCs w:val="24"/>
-                <w:lang w:val="es-CR" w:eastAsia="es-CR"/>
-              </w:rPr>
-              <w:t>la BD</w:t>
-            </w:r>
-            <w:proofErr w:type="gramEnd"/>
+              <w:t>Existen todas las tablas en la BD</w:t>
+            </w:r>
           </w:p>
         </w:tc>
         <w:tc>
@@ -10291,19 +11174,8 @@
                 <w:szCs w:val="24"/>
                 <w:lang w:val="es-CR" w:eastAsia="es-CR"/>
               </w:rPr>
-              <w:t xml:space="preserve">Las fotos se almacenan en </w:t>
-            </w:r>
-            <w:proofErr w:type="gramStart"/>
-            <w:r>
-              <w:rPr>
-                <w:rFonts w:ascii="Times New Roman" w:eastAsia="Times New Roman" w:hAnsi="Times New Roman" w:cs="Times New Roman"/>
-                <w:sz w:val="24"/>
-                <w:szCs w:val="24"/>
-                <w:lang w:val="es-CR" w:eastAsia="es-CR"/>
-              </w:rPr>
-              <w:t>la BD</w:t>
-            </w:r>
-            <w:proofErr w:type="gramEnd"/>
+              <w:t>Las fotos se almacenan en la BD</w:t>
+            </w:r>
           </w:p>
         </w:tc>
         <w:tc>
@@ -10838,8 +11710,8 @@
 </file>
 
 <file path=word/numbering.xml><?xml version="1.0" encoding="utf-8"?>
-<w:numbering xmlns:wpc="http://schemas.microsoft.com/office/word/2010/wordprocessingCanvas" xmlns:cx="http://schemas.microsoft.com/office/drawing/2014/chartex" xmlns:cx1="http://schemas.microsoft.com/office/drawing/2015/9/8/chartex" xmlns:cx2="http://schemas.microsoft.com/office/drawing/2015/10/21/chartex" xmlns:cx3="http://schemas.microsoft.com/office/drawing/2016/5/9/chartex" xmlns:cx4="http://schemas.microsoft.com/office/drawing/2016/5/10/chartex" xmlns:cx5="http://schemas.microsoft.com/office/drawing/2016/5/11/chartex" xmlns:cx6="http://schemas.microsoft.com/office/drawing/2016/5/12/chartex" xmlns:cx7="http://schemas.microsoft.com/office/drawing/2016/5/13/chartex" xmlns:cx8="http://schemas.microsoft.com/office/drawing/2016/5/14/chartex" xmlns:mc="http://schemas.openxmlformats.org/markup-compatibility/2006" xmlns:aink="http://schemas.microsoft.com/office/drawing/2016/ink" xmlns:am3d="http://schemas.microsoft.com/office/drawing/2017/model3d" xmlns:o="urn:schemas-microsoft-com:office:office" xmlns:r="http://schemas.openxmlformats.org/officeDocument/2006/relationships" xmlns:m="http://schemas.openxmlformats.org/officeDocument/2006/math" xmlns:v="urn:schemas-microsoft-com:vml" xmlns:wp14="http://schemas.microsoft.com/office/word/2010/wordprocessingDrawing" xmlns:wp="http://schemas.openxmlformats.org/drawingml/2006/wordprocessingDrawing" xmlns:w10="urn:schemas-microsoft-com:office:word" xmlns:w="http://schemas.openxmlformats.org/wordprocessingml/2006/main" xmlns:w14="http://schemas.microsoft.com/office/word/2010/wordml" xmlns:w15="http://schemas.microsoft.com/office/word/2012/wordml" xmlns:w16cid="http://schemas.microsoft.com/office/word/2016/wordml/cid" xmlns:w16se="http://schemas.microsoft.com/office/word/2015/wordml/symex" xmlns:wpg="http://schemas.microsoft.com/office/word/2010/wordprocessingGroup" xmlns:wpi="http://schemas.microsoft.com/office/word/2010/wordprocessingInk" xmlns:wne="http://schemas.microsoft.com/office/word/2006/wordml" xmlns:wps="http://schemas.microsoft.com/office/word/2010/wordprocessingShape" mc:Ignorable="w14 w15 w16se w16cid wp14">
-  <w:abstractNum w:abstractNumId="0" w15:restartNumberingAfterBreak="0">
+<w:numbering xmlns:wpc="http://schemas.microsoft.com/office/word/2010/wordprocessingCanvas" xmlns:mc="http://schemas.openxmlformats.org/markup-compatibility/2006" xmlns:o="urn:schemas-microsoft-com:office:office" xmlns:r="http://schemas.openxmlformats.org/officeDocument/2006/relationships" xmlns:m="http://schemas.openxmlformats.org/officeDocument/2006/math" xmlns:v="urn:schemas-microsoft-com:vml" xmlns:wp14="http://schemas.microsoft.com/office/word/2010/wordprocessingDrawing" xmlns:wp="http://schemas.openxmlformats.org/drawingml/2006/wordprocessingDrawing" xmlns:w10="urn:schemas-microsoft-com:office:word" xmlns:w="http://schemas.openxmlformats.org/wordprocessingml/2006/main" xmlns:w14="http://schemas.microsoft.com/office/word/2010/wordml" xmlns:w15="http://schemas.microsoft.com/office/word/2012/wordml" xmlns:wpg="http://schemas.microsoft.com/office/word/2010/wordprocessingGroup" xmlns:wpi="http://schemas.microsoft.com/office/word/2010/wordprocessingInk" xmlns:wne="http://schemas.microsoft.com/office/word/2006/wordml" xmlns:wps="http://schemas.microsoft.com/office/word/2010/wordprocessingShape" mc:Ignorable="w14 w15 wp14">
+  <w:abstractNum w:abstractNumId="0">
     <w:nsid w:val="022F732A"/>
     <w:multiLevelType w:val="hybridMultilevel"/>
     <w:tmpl w:val="AF5A98B0"/>
@@ -10952,7 +11824,7 @@
       </w:rPr>
     </w:lvl>
   </w:abstractNum>
-  <w:abstractNum w:abstractNumId="1" w15:restartNumberingAfterBreak="0">
+  <w:abstractNum w:abstractNumId="1">
     <w:nsid w:val="05D91327"/>
     <w:multiLevelType w:val="hybridMultilevel"/>
     <w:tmpl w:val="008410D0"/>
@@ -11065,7 +11937,7 @@
       </w:rPr>
     </w:lvl>
   </w:abstractNum>
-  <w:abstractNum w:abstractNumId="2" w15:restartNumberingAfterBreak="0">
+  <w:abstractNum w:abstractNumId="2">
     <w:nsid w:val="076C76DE"/>
     <w:multiLevelType w:val="hybridMultilevel"/>
     <w:tmpl w:val="E65629CC"/>
@@ -11178,7 +12050,7 @@
       </w:rPr>
     </w:lvl>
   </w:abstractNum>
-  <w:abstractNum w:abstractNumId="3" w15:restartNumberingAfterBreak="0">
+  <w:abstractNum w:abstractNumId="3">
     <w:nsid w:val="168C29CC"/>
     <w:multiLevelType w:val="hybridMultilevel"/>
     <w:tmpl w:val="806087F0"/>
@@ -11291,7 +12163,7 @@
       </w:rPr>
     </w:lvl>
   </w:abstractNum>
-  <w:abstractNum w:abstractNumId="4" w15:restartNumberingAfterBreak="0">
+  <w:abstractNum w:abstractNumId="4">
     <w:nsid w:val="21143628"/>
     <w:multiLevelType w:val="hybridMultilevel"/>
     <w:tmpl w:val="B8CE3DD2"/>
@@ -11404,7 +12276,7 @@
       </w:rPr>
     </w:lvl>
   </w:abstractNum>
-  <w:abstractNum w:abstractNumId="5" w15:restartNumberingAfterBreak="0">
+  <w:abstractNum w:abstractNumId="5">
     <w:nsid w:val="23C62607"/>
     <w:multiLevelType w:val="hybridMultilevel"/>
     <w:tmpl w:val="3FF4F0DA"/>
@@ -11517,7 +12389,7 @@
       </w:rPr>
     </w:lvl>
   </w:abstractNum>
-  <w:abstractNum w:abstractNumId="6" w15:restartNumberingAfterBreak="0">
+  <w:abstractNum w:abstractNumId="6">
     <w:nsid w:val="247D1095"/>
     <w:multiLevelType w:val="hybridMultilevel"/>
     <w:tmpl w:val="C868F6F8"/>
@@ -11630,7 +12502,7 @@
       </w:rPr>
     </w:lvl>
   </w:abstractNum>
-  <w:abstractNum w:abstractNumId="7" w15:restartNumberingAfterBreak="0">
+  <w:abstractNum w:abstractNumId="7">
     <w:nsid w:val="2DA6051D"/>
     <w:multiLevelType w:val="hybridMultilevel"/>
     <w:tmpl w:val="16C4AE62"/>
@@ -11743,7 +12615,7 @@
       </w:rPr>
     </w:lvl>
   </w:abstractNum>
-  <w:abstractNum w:abstractNumId="8" w15:restartNumberingAfterBreak="0">
+  <w:abstractNum w:abstractNumId="8">
     <w:nsid w:val="35B0647A"/>
     <w:multiLevelType w:val="multilevel"/>
     <w:tmpl w:val="E0FE2136"/>
@@ -11892,7 +12764,7 @@
       </w:rPr>
     </w:lvl>
   </w:abstractNum>
-  <w:abstractNum w:abstractNumId="9" w15:restartNumberingAfterBreak="0">
+  <w:abstractNum w:abstractNumId="9">
     <w:nsid w:val="35B776B1"/>
     <w:multiLevelType w:val="hybridMultilevel"/>
     <w:tmpl w:val="86C6BD4E"/>
@@ -12005,7 +12877,7 @@
       </w:rPr>
     </w:lvl>
   </w:abstractNum>
-  <w:abstractNum w:abstractNumId="10" w15:restartNumberingAfterBreak="0">
+  <w:abstractNum w:abstractNumId="10">
     <w:nsid w:val="36AE76A9"/>
     <w:multiLevelType w:val="hybridMultilevel"/>
     <w:tmpl w:val="35B6EDDE"/>
@@ -12118,7 +12990,7 @@
       </w:rPr>
     </w:lvl>
   </w:abstractNum>
-  <w:abstractNum w:abstractNumId="11" w15:restartNumberingAfterBreak="0">
+  <w:abstractNum w:abstractNumId="11">
     <w:nsid w:val="389F5FE5"/>
     <w:multiLevelType w:val="hybridMultilevel"/>
     <w:tmpl w:val="31BAF5CA"/>
@@ -12231,7 +13103,7 @@
       </w:rPr>
     </w:lvl>
   </w:abstractNum>
-  <w:abstractNum w:abstractNumId="12" w15:restartNumberingAfterBreak="0">
+  <w:abstractNum w:abstractNumId="12">
     <w:nsid w:val="3D8851F3"/>
     <w:multiLevelType w:val="hybridMultilevel"/>
     <w:tmpl w:val="377C1F5C"/>
@@ -12344,7 +13216,7 @@
       </w:rPr>
     </w:lvl>
   </w:abstractNum>
-  <w:abstractNum w:abstractNumId="13" w15:restartNumberingAfterBreak="0">
+  <w:abstractNum w:abstractNumId="13">
     <w:nsid w:val="41C85119"/>
     <w:multiLevelType w:val="hybridMultilevel"/>
     <w:tmpl w:val="D7A8F1DE"/>
@@ -12457,7 +13329,7 @@
       </w:rPr>
     </w:lvl>
   </w:abstractNum>
-  <w:abstractNum w:abstractNumId="14" w15:restartNumberingAfterBreak="0">
+  <w:abstractNum w:abstractNumId="14">
     <w:nsid w:val="49CD0E0E"/>
     <w:multiLevelType w:val="hybridMultilevel"/>
     <w:tmpl w:val="A18056A0"/>
@@ -12570,7 +13442,7 @@
       </w:rPr>
     </w:lvl>
   </w:abstractNum>
-  <w:abstractNum w:abstractNumId="15" w15:restartNumberingAfterBreak="0">
+  <w:abstractNum w:abstractNumId="15">
     <w:nsid w:val="4A3B7E29"/>
     <w:multiLevelType w:val="hybridMultilevel"/>
     <w:tmpl w:val="6832B720"/>
@@ -12592,7 +13464,7 @@
       <w:lvlText w:val="o"/>
       <w:lvlJc w:val="left"/>
       <w:pPr>
-        <w:ind w:left="1440" w:hanging="360"/>
+        <w:ind w:left="2912" w:hanging="360"/>
       </w:pPr>
       <w:rPr>
         <w:rFonts w:ascii="Courier New" w:hAnsi="Courier New" w:cs="Courier New" w:hint="default"/>
@@ -12683,7 +13555,7 @@
       </w:rPr>
     </w:lvl>
   </w:abstractNum>
-  <w:abstractNum w:abstractNumId="16" w15:restartNumberingAfterBreak="0">
+  <w:abstractNum w:abstractNumId="16">
     <w:nsid w:val="520A1E11"/>
     <w:multiLevelType w:val="hybridMultilevel"/>
     <w:tmpl w:val="3F22535C"/>
@@ -12796,7 +13668,7 @@
       </w:rPr>
     </w:lvl>
   </w:abstractNum>
-  <w:abstractNum w:abstractNumId="17" w15:restartNumberingAfterBreak="0">
+  <w:abstractNum w:abstractNumId="17">
     <w:nsid w:val="582C4BE2"/>
     <w:multiLevelType w:val="hybridMultilevel"/>
     <w:tmpl w:val="FA92513A"/>
@@ -12909,7 +13781,7 @@
       </w:rPr>
     </w:lvl>
   </w:abstractNum>
-  <w:abstractNum w:abstractNumId="18" w15:restartNumberingAfterBreak="0">
+  <w:abstractNum w:abstractNumId="18">
     <w:nsid w:val="590C74AA"/>
     <w:multiLevelType w:val="hybridMultilevel"/>
     <w:tmpl w:val="D4F08360"/>
@@ -13022,7 +13894,7 @@
       </w:rPr>
     </w:lvl>
   </w:abstractNum>
-  <w:abstractNum w:abstractNumId="19" w15:restartNumberingAfterBreak="0">
+  <w:abstractNum w:abstractNumId="19">
     <w:nsid w:val="5A4D130C"/>
     <w:multiLevelType w:val="hybridMultilevel"/>
     <w:tmpl w:val="0DA60DDA"/>
@@ -13135,7 +14007,7 @@
       </w:rPr>
     </w:lvl>
   </w:abstractNum>
-  <w:abstractNum w:abstractNumId="20" w15:restartNumberingAfterBreak="0">
+  <w:abstractNum w:abstractNumId="20">
     <w:nsid w:val="63701E81"/>
     <w:multiLevelType w:val="hybridMultilevel"/>
     <w:tmpl w:val="DF8231A4"/>
@@ -13248,7 +14120,7 @@
       </w:rPr>
     </w:lvl>
   </w:abstractNum>
-  <w:abstractNum w:abstractNumId="21" w15:restartNumberingAfterBreak="0">
+  <w:abstractNum w:abstractNumId="21">
     <w:nsid w:val="64500F72"/>
     <w:multiLevelType w:val="hybridMultilevel"/>
     <w:tmpl w:val="887EC506"/>
@@ -13361,7 +14233,7 @@
       </w:rPr>
     </w:lvl>
   </w:abstractNum>
-  <w:abstractNum w:abstractNumId="22" w15:restartNumberingAfterBreak="0">
+  <w:abstractNum w:abstractNumId="22">
     <w:nsid w:val="73B40385"/>
     <w:multiLevelType w:val="hybridMultilevel"/>
     <w:tmpl w:val="4C9C7696"/>
@@ -13474,7 +14346,7 @@
       </w:rPr>
     </w:lvl>
   </w:abstractNum>
-  <w:abstractNum w:abstractNumId="23" w15:restartNumberingAfterBreak="0">
+  <w:abstractNum w:abstractNumId="23">
     <w:nsid w:val="77CB093A"/>
     <w:multiLevelType w:val="hybridMultilevel"/>
     <w:tmpl w:val="2CC4AA50"/>
@@ -13587,7 +14459,7 @@
       </w:rPr>
     </w:lvl>
   </w:abstractNum>
-  <w:abstractNum w:abstractNumId="24" w15:restartNumberingAfterBreak="0">
+  <w:abstractNum w:abstractNumId="24">
     <w:nsid w:val="79C7284C"/>
     <w:multiLevelType w:val="hybridMultilevel"/>
     <w:tmpl w:val="85F0BED0"/>
@@ -13700,7 +14572,7 @@
       </w:rPr>
     </w:lvl>
   </w:abstractNum>
-  <w:abstractNum w:abstractNumId="25" w15:restartNumberingAfterBreak="0">
+  <w:abstractNum w:abstractNumId="25">
     <w:nsid w:val="7B275AF4"/>
     <w:multiLevelType w:val="hybridMultilevel"/>
     <w:tmpl w:val="17DCC68E"/>
@@ -13813,7 +14685,7 @@
       </w:rPr>
     </w:lvl>
   </w:abstractNum>
-  <w:abstractNum w:abstractNumId="26" w15:restartNumberingAfterBreak="0">
+  <w:abstractNum w:abstractNumId="26">
     <w:nsid w:val="7C911923"/>
     <w:multiLevelType w:val="hybridMultilevel"/>
     <w:tmpl w:val="096CEE02"/>
@@ -13926,7 +14798,7 @@
       </w:rPr>
     </w:lvl>
   </w:abstractNum>
-  <w:abstractNum w:abstractNumId="27" w15:restartNumberingAfterBreak="0">
+  <w:abstractNum w:abstractNumId="27">
     <w:nsid w:val="7F8308C5"/>
     <w:multiLevelType w:val="hybridMultilevel"/>
     <w:tmpl w:val="23E684CE"/>
@@ -14127,7 +14999,7 @@
 </file>
 
 <file path=word/styles.xml><?xml version="1.0" encoding="utf-8"?>
-<w:styles xmlns:mc="http://schemas.openxmlformats.org/markup-compatibility/2006" xmlns:r="http://schemas.openxmlformats.org/officeDocument/2006/relationships" xmlns:w="http://schemas.openxmlformats.org/wordprocessingml/2006/main" xmlns:w14="http://schemas.microsoft.com/office/word/2010/wordml" xmlns:w15="http://schemas.microsoft.com/office/word/2012/wordml" xmlns:w16cid="http://schemas.microsoft.com/office/word/2016/wordml/cid" xmlns:w16se="http://schemas.microsoft.com/office/word/2015/wordml/symex" mc:Ignorable="w14 w15 w16se w16cid">
+<w:styles xmlns:mc="http://schemas.openxmlformats.org/markup-compatibility/2006" xmlns:r="http://schemas.openxmlformats.org/officeDocument/2006/relationships" xmlns:w="http://schemas.openxmlformats.org/wordprocessingml/2006/main" xmlns:w14="http://schemas.microsoft.com/office/word/2010/wordml" xmlns:w15="http://schemas.microsoft.com/office/word/2012/wordml" mc:Ignorable="w14 w15">
   <w:docDefaults>
     <w:rPrDefault>
       <w:rPr>
@@ -14143,7 +15015,7 @@
       </w:pPr>
     </w:pPrDefault>
   </w:docDefaults>
-  <w:latentStyles w:defLockedState="0" w:defUIPriority="99" w:defSemiHidden="0" w:defUnhideWhenUsed="0" w:defQFormat="0" w:count="375">
+  <w:latentStyles w:defLockedState="0" w:defUIPriority="99" w:defSemiHidden="0" w:defUnhideWhenUsed="0" w:defQFormat="0" w:count="371">
     <w:lsdException w:name="Normal" w:uiPriority="0" w:qFormat="1"/>
     <w:lsdException w:name="heading 1" w:uiPriority="9" w:qFormat="1"/>
     <w:lsdException w:name="heading 2" w:semiHidden="1" w:uiPriority="9" w:unhideWhenUsed="1" w:qFormat="1"/>
@@ -14515,10 +15387,6 @@
     <w:lsdException w:name="List Table 5 Dark Accent 6" w:uiPriority="50"/>
     <w:lsdException w:name="List Table 6 Colorful Accent 6" w:uiPriority="51"/>
     <w:lsdException w:name="List Table 7 Colorful Accent 6" w:uiPriority="52"/>
-    <w:lsdException w:name="Mention" w:semiHidden="1" w:unhideWhenUsed="1"/>
-    <w:lsdException w:name="Smart Hyperlink" w:semiHidden="1" w:unhideWhenUsed="1"/>
-    <w:lsdException w:name="Hashtag" w:semiHidden="1" w:unhideWhenUsed="1"/>
-    <w:lsdException w:name="Unresolved Mention" w:semiHidden="1" w:unhideWhenUsed="1"/>
   </w:latentStyles>
   <w:style w:type="paragraph" w:default="1" w:styleId="Normal">
     <w:name w:val="Normal"/>
@@ -14560,6 +15428,7 @@
       <w:spacing w:after="0" w:line="240" w:lineRule="auto"/>
     </w:pPr>
     <w:tblPr>
+      <w:tblInd w:w="0" w:type="dxa"/>
       <w:tblBorders>
         <w:top w:val="single" w:sz="4" w:space="0" w:color="auto"/>
         <w:left w:val="single" w:sz="4" w:space="0" w:color="auto"/>
@@ -14568,6 +15437,12 @@
         <w:insideH w:val="single" w:sz="4" w:space="0" w:color="auto"/>
         <w:insideV w:val="single" w:sz="4" w:space="0" w:color="auto"/>
       </w:tblBorders>
+      <w:tblCellMar>
+        <w:top w:w="0" w:type="dxa"/>
+        <w:left w:w="108" w:type="dxa"/>
+        <w:bottom w:w="0" w:type="dxa"/>
+        <w:right w:w="108" w:type="dxa"/>
+      </w:tblCellMar>
     </w:tblPr>
   </w:style>
   <w:style w:type="paragraph" w:styleId="Prrafodelista">
@@ -14592,6 +15467,7 @@
     <w:tblPr>
       <w:tblStyleRowBandSize w:val="1"/>
       <w:tblStyleColBandSize w:val="1"/>
+      <w:tblInd w:w="0" w:type="dxa"/>
       <w:tblBorders>
         <w:top w:val="single" w:sz="4" w:space="0" w:color="FFFFFF" w:themeColor="background1"/>
         <w:left w:val="single" w:sz="4" w:space="0" w:color="FFFFFF" w:themeColor="background1"/>
@@ -14600,6 +15476,12 @@
         <w:insideH w:val="single" w:sz="4" w:space="0" w:color="FFFFFF" w:themeColor="background1"/>
         <w:insideV w:val="single" w:sz="4" w:space="0" w:color="FFFFFF" w:themeColor="background1"/>
       </w:tblBorders>
+      <w:tblCellMar>
+        <w:top w:w="0" w:type="dxa"/>
+        <w:left w:w="108" w:type="dxa"/>
+        <w:bottom w:w="0" w:type="dxa"/>
+        <w:right w:w="108" w:type="dxa"/>
+      </w:tblCellMar>
     </w:tblPr>
     <w:tcPr>
       <w:shd w:val="clear" w:color="auto" w:fill="D9E2F3" w:themeFill="accent5" w:themeFillTint="33"/>
@@ -14698,6 +15580,7 @@
     <w:tblPr>
       <w:tblStyleRowBandSize w:val="1"/>
       <w:tblStyleColBandSize w:val="1"/>
+      <w:tblInd w:w="0" w:type="dxa"/>
       <w:tblBorders>
         <w:top w:val="single" w:sz="4" w:space="0" w:color="8EAADB" w:themeColor="accent5" w:themeTint="99"/>
         <w:left w:val="single" w:sz="4" w:space="0" w:color="8EAADB" w:themeColor="accent5" w:themeTint="99"/>
@@ -14706,6 +15589,12 @@
         <w:insideH w:val="single" w:sz="4" w:space="0" w:color="8EAADB" w:themeColor="accent5" w:themeTint="99"/>
         <w:insideV w:val="single" w:sz="4" w:space="0" w:color="8EAADB" w:themeColor="accent5" w:themeTint="99"/>
       </w:tblBorders>
+      <w:tblCellMar>
+        <w:top w:w="0" w:type="dxa"/>
+        <w:left w:w="108" w:type="dxa"/>
+        <w:bottom w:w="0" w:type="dxa"/>
+        <w:right w:w="108" w:type="dxa"/>
+      </w:tblCellMar>
     </w:tblPr>
     <w:tblStylePr w:type="firstRow">
       <w:rPr>

</xml_diff>

<commit_message>
Agregar alquilar cambios menores en editar y login
</commit_message>
<xml_diff>
--- a/Proyecto #2 - Programación II.docx
+++ b/Proyecto #2 - Programación II.docx
@@ -3878,6 +3878,7 @@
           <w:lang w:val="es-MX"/>
         </w:rPr>
       </w:pPr>
+      <w:bookmarkStart w:id="0" w:name="_GoBack"/>
       <w:r>
         <w:rPr>
           <w:lang w:val="es-MX"/>
@@ -4041,6 +4042,7 @@
         </w:rPr>
       </w:pPr>
     </w:p>
+    <w:bookmarkEnd w:id="0"/>
     <w:p>
       <w:pPr>
         <w:spacing w:after="0"/>
@@ -4843,16 +4845,7 @@
           <w:highlight w:val="yellow"/>
           <w:lang w:val="es-MX"/>
         </w:rPr>
-        <w:t>se debe trabajar con definición de Clases, Funciones, Retornos</w:t>
-      </w:r>
-      <w:bookmarkStart w:id="0" w:name="_GoBack"/>
-      <w:bookmarkEnd w:id="0"/>
-      <w:r>
-        <w:rPr>
-          <w:highlight w:val="yellow"/>
-          <w:lang w:val="es-MX"/>
-        </w:rPr>
-        <w:t>, Listas, Archivos, Menús, Fecha y Hora</w:t>
+        <w:t>se debe trabajar con definición de Clases, Funciones, Retornos, Listas, Archivos, Menús, Fecha y Hora</w:t>
       </w:r>
       <w:r>
         <w:rPr>
@@ -4904,6 +4897,7 @@
           <w:b/>
           <w:lang w:val="es-MX"/>
         </w:rPr>
+        <w:lastRenderedPageBreak/>
         <w:t>Evaluación del proyecto</w:t>
       </w:r>
     </w:p>
@@ -12774,7 +12768,7 @@
       <w:lvlText w:val=""/>
       <w:lvlJc w:val="left"/>
       <w:pPr>
-        <w:ind w:left="720" w:hanging="360"/>
+        <w:ind w:left="502" w:hanging="360"/>
       </w:pPr>
       <w:rPr>
         <w:rFonts w:ascii="Symbol" w:hAnsi="Symbol" w:hint="default"/>

</xml_diff>